<commit_message>
added knightCite and resume fix to website
</commit_message>
<xml_diff>
--- a/res/Resume.docx
+++ b/res/Resume.docx
@@ -851,7 +851,7 @@
         <w:rPr>
           <w:color w:val="000000"/>
         </w:rPr>
-        <w:t>Demonstrated customer service while bagging groceries and working the cashier while finishing my degree</w:t>
+        <w:t>Enhanced customer satisfaction through efficient service and problem-solving at the register</w:t>
       </w:r>
     </w:p>
     <w:p>
@@ -1371,28 +1371,6 @@
         </w:rPr>
         <w:t>Demonstrated excellent customer service</w:t>
       </w:r>
-    </w:p>
-    <w:p>
-      <w:pPr>
-        <w:pBdr>
-          <w:top w:val="nil"/>
-          <w:left w:val="nil"/>
-          <w:bottom w:val="nil"/>
-          <w:right w:val="nil"/>
-          <w:between w:val="nil"/>
-        </w:pBdr>
-        <w:tabs>
-          <w:tab w:val="right" w:pos="10400"/>
-        </w:tabs>
-        <w:spacing w:after="0" w:line="240" w:lineRule="auto"/>
-        <w:ind w:left="720"/>
-        <w:rPr>
-          <w:b/>
-          <w:color w:val="3D3D3D"/>
-          <w:sz w:val="24"/>
-          <w:szCs w:val="24"/>
-        </w:rPr>
-      </w:pPr>
     </w:p>
     <w:p>
       <w:pPr>
@@ -1793,21 +1771,21 @@
         <v:path o:extrusionok="f" gradientshapeok="t" o:connecttype="rect"/>
         <o:lock v:ext="edit" aspectratio="t"/>
       </v:shapetype>
-      <v:shape id="_x0000_i1113" type="#_x0000_t75" alt="web17_1.png" style="width:735pt;height:735pt;visibility:visible;mso-wrap-style:square" o:bullet="t">
+      <v:shape id="_x0000_i1044" type="#_x0000_t75" alt="web17_1.png" style="width:735pt;height:735pt;visibility:visible;mso-wrap-style:square" o:bullet="t">
         <v:imagedata r:id="rId1" o:title="web17_1"/>
       </v:shape>
     </w:pict>
   </w:numPicBullet>
   <w:numPicBullet w:numPicBulletId="1">
     <w:pict>
-      <v:shape id="_x0000_i1114" type="#_x0000_t75" alt="email4.png" style="width:630pt;height:502.5pt;visibility:visible;mso-wrap-style:square" o:bullet="t">
+      <v:shape id="_x0000_i1045" type="#_x0000_t75" alt="email4.png" style="width:630pt;height:502.5pt;visibility:visible;mso-wrap-style:square" o:bullet="t">
         <v:imagedata r:id="rId2" o:title="email4"/>
       </v:shape>
     </w:pict>
   </w:numPicBullet>
   <w:numPicBullet w:numPicBulletId="2">
     <w:pict>
-      <v:shape id="_x0000_i1115" type="#_x0000_t75" alt="phone8.png" style="width:192pt;height:192pt;visibility:visible;mso-wrap-style:square" o:bullet="t">
+      <v:shape id="_x0000_i1046" type="#_x0000_t75" alt="phone8.png" style="width:192pt;height:192pt;visibility:visible;mso-wrap-style:square" o:bullet="t">
         <v:imagedata r:id="rId3" o:title="phone8"/>
       </v:shape>
     </w:pict>

</xml_diff>

<commit_message>
Changed resume and added new project link
</commit_message>
<xml_diff>
--- a/res/Resume.docx
+++ b/res/Resume.docx
@@ -81,6 +81,9 @@
               <w:t xml:space="preserve">  </w:t>
             </w:r>
             <w:r>
+              <w:rPr>
+                <w:noProof/>
+              </w:rPr>
               <w:pict w14:anchorId="03A1E395">
                 <v:shapetype id="_x0000_t75" coordsize="21600,21600" o:spt="75" o:preferrelative="t" path="m@4@5l@4@11@9@11@9@5xe" filled="f" stroked="f">
                   <v:stroke joinstyle="miter"/>
@@ -133,6 +136,7 @@
             </w:r>
             <w:r>
               <w:rPr>
+                <w:noProof/>
                 <w:sz w:val="17"/>
                 <w:szCs w:val="17"/>
               </w:rPr>
@@ -169,6 +173,7 @@
             </w:r>
             <w:r>
               <w:rPr>
+                <w:noProof/>
                 <w:sz w:val="17"/>
                 <w:szCs w:val="17"/>
               </w:rPr>
@@ -327,19 +332,21 @@
           <w:between w:val="nil"/>
         </w:pBdr>
         <w:spacing w:after="0" w:line="240" w:lineRule="auto"/>
-      </w:pPr>
-      <w:r>
-        <w:rPr>
-          <w:b/>
-          <w:color w:val="000000"/>
-        </w:rPr>
-        <w:t xml:space="preserve">Programming Languages: </w:t>
-      </w:r>
-      <w:r>
-        <w:rPr>
-          <w:color w:val="000000"/>
-        </w:rPr>
-        <w:t>Python, JavaScript, PHP</w:t>
+        <w:rPr>
+          <w:color w:val="000000"/>
+        </w:rPr>
+      </w:pPr>
+      <w:r>
+        <w:rPr>
+          <w:color w:val="000000"/>
+        </w:rPr>
+        <w:t>Able to</w:t>
+      </w:r>
+      <w:r>
+        <w:rPr>
+          <w:color w:val="000000"/>
+        </w:rPr>
+        <w:t xml:space="preserve"> handle Computer hardware and servers, designing and maintaining networks, virtualization and preforming basic security configuration</w:t>
       </w:r>
     </w:p>
     <w:p>
@@ -356,19 +363,29 @@
           <w:between w:val="nil"/>
         </w:pBdr>
         <w:spacing w:after="0" w:line="240" w:lineRule="auto"/>
-      </w:pPr>
-      <w:r>
-        <w:rPr>
-          <w:b/>
-          <w:color w:val="000000"/>
-        </w:rPr>
-        <w:t xml:space="preserve">Tools &amp; Technologies: </w:t>
-      </w:r>
-      <w:r>
-        <w:rPr>
-          <w:color w:val="000000"/>
-        </w:rPr>
-        <w:t>MySQL, Git, HTML/CSS, React, Scratch, Linux</w:t>
+        <w:rPr>
+          <w:color w:val="000000"/>
+        </w:rPr>
+      </w:pPr>
+      <w:r>
+        <w:rPr>
+          <w:color w:val="000000"/>
+        </w:rPr>
+        <w:t xml:space="preserve">Experience with Windows, Microsoft Office, </w:t>
+      </w:r>
+      <w:proofErr w:type="gramStart"/>
+      <w:r>
+        <w:rPr>
+          <w:color w:val="000000"/>
+        </w:rPr>
+        <w:t>On-premise</w:t>
+      </w:r>
+      <w:proofErr w:type="gramEnd"/>
+      <w:r>
+        <w:rPr>
+          <w:color w:val="000000"/>
+        </w:rPr>
+        <w:t xml:space="preserve"> Exchange, DNS, DHCP, and Linux</w:t>
       </w:r>
     </w:p>
     <w:p>
@@ -385,102 +402,22 @@
           <w:between w:val="nil"/>
         </w:pBdr>
         <w:spacing w:after="0" w:line="240" w:lineRule="auto"/>
-      </w:pPr>
-      <w:r>
-        <w:rPr>
-          <w:b/>
-          <w:color w:val="000000"/>
-        </w:rPr>
-        <w:t xml:space="preserve">Concepts: </w:t>
-      </w:r>
-      <w:r>
-        <w:rPr>
-          <w:color w:val="000000"/>
-        </w:rPr>
-        <w:t>Object-Oriented Programming, Data Structures, System Analysis</w:t>
-      </w:r>
-    </w:p>
-    <w:p>
-      <w:pPr>
-        <w:pBdr>
-          <w:top w:val="nil"/>
-          <w:left w:val="nil"/>
-          <w:bottom w:val="nil"/>
-          <w:right w:val="nil"/>
-          <w:between w:val="nil"/>
-        </w:pBdr>
-        <w:spacing w:after="0" w:line="240" w:lineRule="auto"/>
-        <w:ind w:left="720"/>
-        <w:rPr>
-          <w:color w:val="000000"/>
-        </w:rPr>
-      </w:pPr>
-    </w:p>
-    <w:p>
-      <w:pPr>
-        <w:pBdr>
-          <w:bottom w:val="single" w:sz="5" w:space="0" w:color="000000"/>
-        </w:pBdr>
-        <w:spacing w:before="75" w:after="0" w:line="240" w:lineRule="auto"/>
-      </w:pPr>
-      <w:r>
-        <w:rPr>
-          <w:b/>
-          <w:color w:val="373737"/>
-        </w:rPr>
-        <w:t>PROJECTS</w:t>
-      </w:r>
-    </w:p>
-    <w:p>
-      <w:pPr>
-        <w:spacing w:after="0" w:line="240" w:lineRule="auto"/>
-        <w:rPr>
-          <w:b/>
-          <w:color w:val="373737"/>
-        </w:rPr>
-      </w:pPr>
-    </w:p>
-    <w:p>
-      <w:pPr>
-        <w:spacing w:after="0" w:line="240" w:lineRule="auto"/>
-      </w:pPr>
-      <w:proofErr w:type="spellStart"/>
-      <w:r>
-        <w:rPr>
-          <w:b/>
-          <w:color w:val="373737"/>
-        </w:rPr>
-        <w:t>PyStage</w:t>
-      </w:r>
-      <w:proofErr w:type="spellEnd"/>
-    </w:p>
-    <w:p>
-      <w:pPr>
-        <w:tabs>
-          <w:tab w:val="right" w:pos="10400"/>
-        </w:tabs>
-        <w:spacing w:after="0" w:line="240" w:lineRule="auto"/>
-      </w:pPr>
-      <w:r>
-        <w:rPr>
-          <w:b/>
-          <w:color w:val="3D3D3D"/>
-        </w:rPr>
-        <w:t>Calvin University | Grand Rapids | May 2023 – Jul 2023</w:t>
-      </w:r>
-      <w:r>
-        <w:rPr>
-          <w:b/>
-          <w:color w:val="3D3D3D"/>
-        </w:rPr>
-        <w:tab/>
+        <w:rPr>
+          <w:color w:val="000000"/>
+        </w:rPr>
+      </w:pPr>
+      <w:r>
+        <w:rPr>
+          <w:color w:val="000000"/>
+        </w:rPr>
+        <w:t>Certification with the Build Fellowship by Open Avenues on Building a Graph UI Library to Visualize Data Relations | Oct 2024</w:t>
       </w:r>
     </w:p>
     <w:p>
       <w:pPr>
         <w:numPr>
           <w:ilvl w:val="0"/>
-          <w:numId w:val="6"/>
+          <w:numId w:val="8"/>
         </w:numPr>
         <w:pBdr>
           <w:top w:val="nil"/>
@@ -490,12 +427,110 @@
           <w:between w:val="nil"/>
         </w:pBdr>
         <w:spacing w:after="0" w:line="240" w:lineRule="auto"/>
-      </w:pPr>
-      <w:r>
-        <w:rPr>
-          <w:color w:val="000000"/>
-        </w:rPr>
-        <w:t>Helped develop an open-source project to help users create interactive stories, games, and animations</w:t>
+        <w:rPr>
+          <w:color w:val="000000"/>
+        </w:rPr>
+      </w:pPr>
+      <w:r>
+        <w:rPr>
+          <w:color w:val="000000"/>
+        </w:rPr>
+        <w:t>CompTIA Strata IT Fundamentals Certification | May 2021</w:t>
+      </w:r>
+    </w:p>
+    <w:p>
+      <w:pPr>
+        <w:pBdr>
+          <w:top w:val="nil"/>
+          <w:left w:val="nil"/>
+          <w:bottom w:val="nil"/>
+          <w:right w:val="nil"/>
+          <w:between w:val="nil"/>
+        </w:pBdr>
+        <w:spacing w:after="0" w:line="240" w:lineRule="auto"/>
+        <w:ind w:left="720"/>
+        <w:rPr>
+          <w:color w:val="000000"/>
+        </w:rPr>
+      </w:pPr>
+    </w:p>
+    <w:p>
+      <w:pPr>
+        <w:pBdr>
+          <w:bottom w:val="single" w:sz="5" w:space="0" w:color="000000"/>
+        </w:pBdr>
+        <w:spacing w:before="75" w:after="0" w:line="240" w:lineRule="auto"/>
+      </w:pPr>
+      <w:r>
+        <w:rPr>
+          <w:b/>
+          <w:color w:val="373737"/>
+        </w:rPr>
+        <w:t>PROJECTS</w:t>
+      </w:r>
+    </w:p>
+    <w:p>
+      <w:pPr>
+        <w:spacing w:after="0" w:line="240" w:lineRule="auto"/>
+        <w:rPr>
+          <w:b/>
+          <w:color w:val="373737"/>
+        </w:rPr>
+      </w:pPr>
+    </w:p>
+    <w:p>
+      <w:pPr>
+        <w:spacing w:after="0" w:line="240" w:lineRule="auto"/>
+      </w:pPr>
+      <w:r>
+        <w:rPr>
+          <w:b/>
+          <w:color w:val="373737"/>
+        </w:rPr>
+        <w:t>Audio Spectrum Visualizer</w:t>
+      </w:r>
+    </w:p>
+    <w:p>
+      <w:pPr>
+        <w:tabs>
+          <w:tab w:val="right" w:pos="10400"/>
+        </w:tabs>
+        <w:spacing w:after="0" w:line="240" w:lineRule="auto"/>
+      </w:pPr>
+      <w:r>
+        <w:rPr>
+          <w:b/>
+          <w:color w:val="3D3D3D"/>
+        </w:rPr>
+        <w:t xml:space="preserve">Calvin University | Grand Rapids | </w:t>
+      </w:r>
+      <w:r>
+        <w:rPr>
+          <w:b/>
+          <w:color w:val="3D3D3D"/>
+        </w:rPr>
+        <w:t>Jan 2025</w:t>
+      </w:r>
+      <w:r>
+        <w:rPr>
+          <w:b/>
+          <w:color w:val="3D3D3D"/>
+        </w:rPr>
+        <w:t xml:space="preserve"> – </w:t>
+      </w:r>
+      <w:r>
+        <w:rPr>
+          <w:b/>
+          <w:color w:val="3D3D3D"/>
+        </w:rPr>
+        <w:t>May 2025</w:t>
+      </w:r>
+      <w:r>
+        <w:rPr>
+          <w:b/>
+          <w:color w:val="3D3D3D"/>
+        </w:rPr>
+        <w:tab/>
       </w:r>
     </w:p>
     <w:p>
@@ -517,28 +552,14 @@
         <w:rPr>
           <w:color w:val="000000"/>
         </w:rPr>
-        <w:t xml:space="preserve">Utilized Python to build the core functionality, enabling a user-friendly experience </w:t>
-      </w:r>
-      <w:proofErr w:type="gramStart"/>
-      <w:r>
-        <w:rPr>
-          <w:color w:val="000000"/>
-        </w:rPr>
-        <w:t>similar to</w:t>
-      </w:r>
-      <w:proofErr w:type="gramEnd"/>
-      <w:r>
-        <w:rPr>
-          <w:color w:val="000000"/>
-        </w:rPr>
-        <w:t xml:space="preserve"> Scratch</w:t>
+        <w:t>Built a real-time music frequency visualizer using Python and a Raspberry Pi that sends bass, mid, and treble data over MQTT</w:t>
       </w:r>
     </w:p>
     <w:p>
       <w:pPr>
         <w:numPr>
           <w:ilvl w:val="0"/>
-          <w:numId w:val="4"/>
+          <w:numId w:val="5"/>
         </w:numPr>
         <w:pBdr>
           <w:top w:val="nil"/>
@@ -548,23 +569,30 @@
           <w:between w:val="nil"/>
         </w:pBdr>
         <w:spacing w:after="0" w:line="240" w:lineRule="auto"/>
-        <w:rPr>
-          <w:color w:val="000000"/>
-        </w:rPr>
-      </w:pPr>
-      <w:r>
-        <w:rPr>
-          <w:color w:val="000000"/>
-        </w:rPr>
-        <w:t>Implemented features such as drag-and-drop blocks, event handling, and sprite animations</w:t>
-      </w:r>
-    </w:p>
-    <w:p>
-      <w:pPr>
-        <w:numPr>
-          <w:ilvl w:val="0"/>
-          <w:numId w:val="3"/>
-        </w:numPr>
+      </w:pPr>
+      <w:r>
+        <w:rPr>
+          <w:color w:val="000000"/>
+        </w:rPr>
+        <w:t xml:space="preserve">Enabled cross-platform communication via </w:t>
+      </w:r>
+      <w:proofErr w:type="spellStart"/>
+      <w:r>
+        <w:rPr>
+          <w:color w:val="000000"/>
+        </w:rPr>
+        <w:t>WebSockets</w:t>
+      </w:r>
+      <w:proofErr w:type="spellEnd"/>
+      <w:r>
+        <w:rPr>
+          <w:color w:val="000000"/>
+        </w:rPr>
+        <w:t xml:space="preserve"> and MQTT between hardware and website</w:t>
+      </w:r>
+    </w:p>
+    <w:p>
+      <w:pPr>
         <w:pBdr>
           <w:top w:val="nil"/>
           <w:left w:val="nil"/>
@@ -573,16 +601,18 @@
           <w:between w:val="nil"/>
         </w:pBdr>
         <w:spacing w:after="0" w:line="240" w:lineRule="auto"/>
-      </w:pPr>
-      <w:r>
-        <w:rPr>
-          <w:color w:val="000000"/>
-        </w:rPr>
-        <w:t>Presented in Washington DC for the American Association for the Advancement of Science</w:t>
-      </w:r>
-    </w:p>
-    <w:p>
-      <w:pPr>
+        <w:ind w:left="720"/>
+      </w:pPr>
+    </w:p>
+    <w:p>
+      <w:pPr>
+        <w:pBdr>
+          <w:top w:val="nil"/>
+          <w:left w:val="nil"/>
+          <w:bottom w:val="nil"/>
+          <w:right w:val="nil"/>
+          <w:between w:val="nil"/>
+        </w:pBdr>
         <w:spacing w:after="0" w:line="240" w:lineRule="auto"/>
       </w:pPr>
       <w:proofErr w:type="spellStart"/>
@@ -594,6 +624,13 @@
         <w:t>KnightCite</w:t>
       </w:r>
       <w:proofErr w:type="spellEnd"/>
+      <w:r>
+        <w:rPr>
+          <w:b/>
+          <w:color w:val="373737"/>
+        </w:rPr>
+        <w:t xml:space="preserve"> Website Redesign</w:t>
+      </w:r>
     </w:p>
     <w:p>
       <w:pPr>
@@ -688,10 +725,17 @@
           <w:b/>
           <w:color w:val="373737"/>
         </w:rPr>
-        <w:t>Meijer Team Member</w:t>
-      </w:r>
-      <w:r>
-        <w:t xml:space="preserve"> | </w:t>
+        <w:t>Customer</w:t>
+      </w:r>
+      <w:r>
+        <w:rPr>
+          <w:b/>
+          <w:color w:val="373737"/>
+        </w:rPr>
+        <w:t xml:space="preserve"> Service Associate</w:t>
+      </w:r>
+      <w:r>
+        <w:t xml:space="preserve">| </w:t>
       </w:r>
       <w:r>
         <w:rPr>
@@ -800,6 +844,22 @@
     </w:p>
     <w:p>
       <w:pPr>
+        <w:pBdr>
+          <w:top w:val="nil"/>
+          <w:left w:val="nil"/>
+          <w:bottom w:val="nil"/>
+          <w:right w:val="nil"/>
+          <w:between w:val="nil"/>
+        </w:pBdr>
+        <w:spacing w:after="0" w:line="240" w:lineRule="auto"/>
+        <w:ind w:left="360"/>
+        <w:rPr>
+          <w:color w:val="000000"/>
+        </w:rPr>
+      </w:pPr>
+    </w:p>
+    <w:p>
+      <w:pPr>
         <w:spacing w:after="0" w:line="240" w:lineRule="auto"/>
       </w:pPr>
       <w:r>
@@ -1005,7 +1065,7 @@
           <w:b/>
           <w:color w:val="373737"/>
         </w:rPr>
-        <w:t>Certification with The Build Fellowship by Open Avenues on Building a Graph UI Library to Visualize Data Relations | Oct 2024</w:t>
+        <w:t>VITA Volunteer (Volunteer Income Tax Assistance) | Jan – May 2024</w:t>
       </w:r>
     </w:p>
     <w:p>
@@ -1023,58 +1083,6 @@
         </w:pBdr>
         <w:spacing w:after="0" w:line="240" w:lineRule="auto"/>
         <w:rPr>
-          <w:color w:val="000000"/>
-        </w:rPr>
-      </w:pPr>
-      <w:r>
-        <w:rPr>
-          <w:b/>
-          <w:color w:val="373737"/>
-        </w:rPr>
-        <w:t>VITA Volunteer (Volunteer Income Tax Assistance) | Jan – May 2024</w:t>
-      </w:r>
-    </w:p>
-    <w:p>
-      <w:pPr>
-        <w:numPr>
-          <w:ilvl w:val="0"/>
-          <w:numId w:val="7"/>
-        </w:numPr>
-        <w:pBdr>
-          <w:top w:val="nil"/>
-          <w:left w:val="nil"/>
-          <w:bottom w:val="nil"/>
-          <w:right w:val="nil"/>
-          <w:between w:val="nil"/>
-        </w:pBdr>
-        <w:spacing w:after="0" w:line="240" w:lineRule="auto"/>
-        <w:rPr>
-          <w:color w:val="000000"/>
-        </w:rPr>
-      </w:pPr>
-      <w:r>
-        <w:rPr>
-          <w:b/>
-          <w:color w:val="373737"/>
-        </w:rPr>
-        <w:t>CompTIA Strata IT Fundamentals Certification | May 2021</w:t>
-      </w:r>
-    </w:p>
-    <w:p>
-      <w:pPr>
-        <w:numPr>
-          <w:ilvl w:val="0"/>
-          <w:numId w:val="7"/>
-        </w:numPr>
-        <w:pBdr>
-          <w:top w:val="nil"/>
-          <w:left w:val="nil"/>
-          <w:bottom w:val="nil"/>
-          <w:right w:val="nil"/>
-          <w:between w:val="nil"/>
-        </w:pBdr>
-        <w:spacing w:after="0" w:line="240" w:lineRule="auto"/>
-        <w:rPr>
           <w:b/>
           <w:color w:val="373737"/>
         </w:rPr>
@@ -1099,21 +1107,7 @@
             <w:rStyle w:val="Hyperlink"/>
             <w:b/>
           </w:rPr>
-          <w:t>https://brandenhustedper</w:t>
-        </w:r>
-        <w:r>
-          <w:rPr>
-            <w:rStyle w:val="Hyperlink"/>
-            <w:b/>
-          </w:rPr>
-          <w:t>s</w:t>
-        </w:r>
-        <w:r>
-          <w:rPr>
-            <w:rStyle w:val="Hyperlink"/>
-            <w:b/>
-          </w:rPr>
-          <w:t>onalwebsite.netlify.app</w:t>
+          <w:t>https://brandenhustedpersonalwebsite.netlify.app</w:t>
         </w:r>
       </w:hyperlink>
     </w:p>
@@ -2894,6 +2888,7 @@
   <w:style w:type="character" w:default="1" w:styleId="DefaultParagraphFont">
     <w:name w:val="Default Paragraph Font"/>
     <w:uiPriority w:val="1"/>
+    <w:semiHidden/>
     <w:unhideWhenUsed/>
   </w:style>
   <w:style w:type="table" w:default="1" w:styleId="TableNormal">

</xml_diff>

<commit_message>
skills for tech roles
</commit_message>
<xml_diff>
--- a/res/Resume.docx
+++ b/res/Resume.docx
@@ -22,360 +22,1377 @@
     <w:p>
       <w:pPr>
         <w:pStyle w:val="Heading2"/>
+        <w:rPr>
+          <w:rFonts w:eastAsia="Times New Roman"/>
+          <w:sz w:val="22"/>
+          <w:szCs w:val="22"/>
+        </w:rPr>
       </w:pPr>
       <w:r>
-        <w:t>Skills</w:t>
+        <w:rPr>
+          <w:rFonts w:eastAsia="Times New Roman"/>
+          <w:sz w:val="22"/>
+          <w:szCs w:val="22"/>
+        </w:rPr>
+        <w:t>Technical Skills</w:t>
       </w:r>
     </w:p>
     <w:p>
+      <w:pPr>
+        <w:pStyle w:val="NormalWeb"/>
+        <w:numPr>
+          <w:ilvl w:val="0"/>
+          <w:numId w:val="11"/>
+        </w:numPr>
+        <w:rPr>
+          <w:sz w:val="22"/>
+          <w:szCs w:val="22"/>
+        </w:rPr>
+      </w:pPr>
       <w:r>
-        <w:t xml:space="preserve">• Network Troubleshooting  </w:t>
+        <w:rPr>
+          <w:rStyle w:val="Strong"/>
+          <w:sz w:val="22"/>
+          <w:szCs w:val="22"/>
+        </w:rPr>
+        <w:t>Languages:</w:t>
       </w:r>
       <w:r>
-        <w:t xml:space="preserve">    </w:t>
-      </w:r>
-      <w:r>
-        <w:t xml:space="preserve">• </w:t>
+        <w:rPr>
+          <w:sz w:val="22"/>
+          <w:szCs w:val="22"/>
+        </w:rPr>
+        <w:t xml:space="preserve"> Python, JavaScript, C#, </w:t>
       </w:r>
       <w:proofErr w:type="spellStart"/>
       <w:r>
-        <w:t>Javascript</w:t>
+        <w:rPr>
+          <w:sz w:val="22"/>
+          <w:szCs w:val="22"/>
+        </w:rPr>
+        <w:t>TypeScript</w:t>
       </w:r>
       <w:proofErr w:type="spellEnd"/>
       <w:r>
-        <w:t xml:space="preserve"> </w:t>
+        <w:rPr>
+          <w:sz w:val="22"/>
+          <w:szCs w:val="22"/>
+        </w:rPr>
+        <w:t xml:space="preserve"> (academic exposure)</w:t>
       </w:r>
     </w:p>
     <w:p>
+      <w:pPr>
+        <w:pStyle w:val="NormalWeb"/>
+        <w:numPr>
+          <w:ilvl w:val="0"/>
+          <w:numId w:val="11"/>
+        </w:numPr>
+        <w:rPr>
+          <w:sz w:val="22"/>
+          <w:szCs w:val="22"/>
+        </w:rPr>
+      </w:pPr>
       <w:r>
-        <w:t xml:space="preserve">• </w:t>
+        <w:rPr>
+          <w:rStyle w:val="Strong"/>
+          <w:sz w:val="22"/>
+          <w:szCs w:val="22"/>
+        </w:rPr>
+        <w:t>Web &amp; Full</w:t>
       </w:r>
       <w:r>
-        <w:t xml:space="preserve">IT asset management </w:t>
+        <w:rPr>
+          <w:rStyle w:val="Strong"/>
+          <w:sz w:val="22"/>
+          <w:szCs w:val="22"/>
+        </w:rPr>
+        <w:noBreakHyphen/>
+        <w:t>Stack:</w:t>
       </w:r>
       <w:r>
-        <w:t xml:space="preserve"> </w:t>
-      </w:r>
-      <w:r>
-        <w:t xml:space="preserve">      </w:t>
-      </w:r>
-      <w:r>
-        <w:t xml:space="preserve">  </w:t>
-      </w:r>
-      <w:r>
-        <w:t xml:space="preserve">  </w:t>
-      </w:r>
-      <w:r>
-        <w:t xml:space="preserve">   </w:t>
-      </w:r>
-      <w:r>
-        <w:t>•</w:t>
-      </w:r>
-      <w:r>
-        <w:t xml:space="preserve"> </w:t>
-      </w:r>
-      <w:r>
-        <w:t>SQL</w:t>
+        <w:rPr>
+          <w:sz w:val="22"/>
+          <w:szCs w:val="22"/>
+        </w:rPr>
+        <w:t xml:space="preserve"> REST APIs, Flask, basic React, HTML/CSS</w:t>
       </w:r>
     </w:p>
     <w:p>
       <w:pPr>
+        <w:pStyle w:val="NormalWeb"/>
+        <w:numPr>
+          <w:ilvl w:val="0"/>
+          <w:numId w:val="11"/>
+        </w:numPr>
+        <w:rPr>
+          <w:sz w:val="22"/>
+          <w:szCs w:val="22"/>
+        </w:rPr>
+      </w:pPr>
+      <w:r>
+        <w:rPr>
+          <w:rStyle w:val="Strong"/>
+          <w:sz w:val="22"/>
+          <w:szCs w:val="22"/>
+        </w:rPr>
+        <w:t>Cloud &amp; DevOps:</w:t>
+      </w:r>
+      <w:r>
+        <w:rPr>
+          <w:sz w:val="22"/>
+          <w:szCs w:val="22"/>
+        </w:rPr>
+        <w:t xml:space="preserve"> Docker, cloud deployment (</w:t>
+      </w:r>
+      <w:proofErr w:type="spellStart"/>
+      <w:r>
+        <w:rPr>
+          <w:sz w:val="22"/>
+          <w:szCs w:val="22"/>
+        </w:rPr>
+        <w:t>Netlify</w:t>
+      </w:r>
+      <w:proofErr w:type="spellEnd"/>
+      <w:r>
+        <w:rPr>
+          <w:sz w:val="22"/>
+          <w:szCs w:val="22"/>
+        </w:rPr>
+        <w:t>), basic networking</w:t>
+      </w:r>
+    </w:p>
+    <w:p>
+      <w:pPr>
+        <w:pStyle w:val="NormalWeb"/>
+        <w:numPr>
+          <w:ilvl w:val="0"/>
+          <w:numId w:val="11"/>
+        </w:numPr>
+        <w:rPr>
+          <w:sz w:val="22"/>
+          <w:szCs w:val="22"/>
+        </w:rPr>
+      </w:pPr>
+      <w:r>
+        <w:rPr>
+          <w:rStyle w:val="Strong"/>
+          <w:sz w:val="22"/>
+          <w:szCs w:val="22"/>
+        </w:rPr>
+        <w:t>Data &amp; Systems:</w:t>
+      </w:r>
+      <w:r>
+        <w:rPr>
+          <w:sz w:val="22"/>
+          <w:szCs w:val="22"/>
+        </w:rPr>
+        <w:t xml:space="preserve"> EEPROM data storage, PLC communication, basic statistics (coursework exposure)</w:t>
+      </w:r>
+    </w:p>
+    <w:p>
+      <w:pPr>
+        <w:pStyle w:val="NormalWeb"/>
+        <w:numPr>
+          <w:ilvl w:val="0"/>
+          <w:numId w:val="11"/>
+        </w:numPr>
+        <w:rPr>
+          <w:sz w:val="22"/>
+          <w:szCs w:val="22"/>
+        </w:rPr>
+      </w:pPr>
+      <w:r>
+        <w:rPr>
+          <w:rStyle w:val="Strong"/>
+          <w:sz w:val="22"/>
+          <w:szCs w:val="22"/>
+        </w:rPr>
+        <w:t>Tools &amp; Platforms:</w:t>
+      </w:r>
+      <w:r>
+        <w:rPr>
+          <w:sz w:val="22"/>
+          <w:szCs w:val="22"/>
+        </w:rPr>
+        <w:t xml:space="preserve"> </w:t>
+      </w:r>
+      <w:proofErr w:type="spellStart"/>
+      <w:r>
+        <w:rPr>
+          <w:sz w:val="22"/>
+          <w:szCs w:val="22"/>
+        </w:rPr>
+        <w:t>Git</w:t>
+      </w:r>
+      <w:proofErr w:type="spellEnd"/>
+      <w:r>
+        <w:rPr>
+          <w:sz w:val="22"/>
+          <w:szCs w:val="22"/>
+        </w:rPr>
+        <w:t xml:space="preserve">/GitHub, </w:t>
+      </w:r>
+      <w:proofErr w:type="spellStart"/>
+      <w:r>
+        <w:rPr>
+          <w:sz w:val="22"/>
+          <w:szCs w:val="22"/>
+        </w:rPr>
+        <w:t>ServiceNow</w:t>
+      </w:r>
+      <w:proofErr w:type="spellEnd"/>
+      <w:r>
+        <w:rPr>
+          <w:sz w:val="22"/>
+          <w:szCs w:val="22"/>
+        </w:rPr>
+        <w:t>, Linux, Windows, Arduino</w:t>
+      </w:r>
+    </w:p>
+    <w:p>
+      <w:pPr>
+        <w:rPr>
+          <w:rFonts w:eastAsia="Times New Roman"/>
+        </w:rPr>
+      </w:pPr>
+      <w:r>
+        <w:rPr>
+          <w:rFonts w:eastAsia="Times New Roman"/>
+          <w:noProof/>
+        </w:rPr>
+        <mc:AlternateContent>
+          <mc:Choice Requires="wps">
+            <w:drawing>
+              <wp:inline distT="0" distB="0" distL="0" distR="0" wp14:anchorId="0835A4CB" wp14:editId="0CFFC402">
+                <wp:extent cx="5486400" cy="1270"/>
+                <wp:effectExtent l="0" t="31750" r="0" b="36830"/>
+                <wp:docPr id="1784561040" name="Rectangle 5"/>
+                <wp:cNvGraphicFramePr>
+                  <a:graphicFrameLocks xmlns:a="http://schemas.openxmlformats.org/drawingml/2006/main"/>
+                </wp:cNvGraphicFramePr>
+                <a:graphic xmlns:a="http://schemas.openxmlformats.org/drawingml/2006/main">
+                  <a:graphicData uri="http://schemas.microsoft.com/office/word/2010/wordprocessingShape">
+                    <wps:wsp>
+                      <wps:cNvSpPr>
+                        <a:spLocks noChangeArrowheads="1"/>
+                      </wps:cNvSpPr>
+                      <wps:spPr bwMode="auto">
+                        <a:xfrm>
+                          <a:off x="0" y="0"/>
+                          <a:ext cx="41614725" cy="1270"/>
+                        </a:xfrm>
+                        <a:prstGeom prst="rect">
+                          <a:avLst/>
+                        </a:prstGeom>
+                        <a:noFill/>
+                        <a:ln w="9525">
+                          <a:gradFill rotWithShape="0">
+                            <a:gsLst>
+                              <a:gs pos="0">
+                                <a:srgbClr val="A0A0A0"/>
+                              </a:gs>
+                              <a:gs pos="100000">
+                                <a:srgbClr val="E3E3E3"/>
+                              </a:gs>
+                            </a:gsLst>
+                            <a:lin ang="5400000"/>
+                          </a:gradFill>
+                          <a:miter lim="800000"/>
+                          <a:headEnd/>
+                          <a:tailEnd/>
+                        </a:ln>
+                      </wps:spPr>
+                      <wps:bodyPr rot="0" vert="horz" wrap="square" lIns="91440" tIns="45720" rIns="91440" bIns="45720" anchor="t" anchorCtr="0" upright="1">
+                        <a:noAutofit/>
+                      </wps:bodyPr>
+                    </wps:wsp>
+                  </a:graphicData>
+                </a:graphic>
+              </wp:inline>
+            </w:drawing>
+          </mc:Choice>
+          <mc:Fallback>
+            <w:pict>
+              <v:rect w14:anchorId="3FE628F3" id="Rectangle 5" o:spid="_x0000_s1026" style="width:6in;height:.1pt;visibility:visible;mso-wrap-style:square;mso-left-percent:-10001;mso-top-percent:-10001;mso-position-horizontal:absolute;mso-position-horizontal-relative:char;mso-position-vertical:absolute;mso-position-vertical-relative:line;mso-left-percent:-10001;mso-top-percent:-10001;v-text-anchor:top" o:gfxdata="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" filled="f">
+                <w10:anchorlock/>
+              </v:rect>
+            </w:pict>
+          </mc:Fallback>
+        </mc:AlternateContent>
+      </w:r>
+    </w:p>
+    <w:p>
+      <w:pPr>
         <w:pStyle w:val="Heading2"/>
         <w:rPr>
-          <w:sz w:val="24"/>
-          <w:szCs w:val="24"/>
+          <w:rFonts w:eastAsia="Times New Roman"/>
+          <w:sz w:val="22"/>
+          <w:szCs w:val="22"/>
         </w:rPr>
       </w:pPr>
       <w:r>
         <w:rPr>
-          <w:sz w:val="24"/>
-          <w:szCs w:val="24"/>
+          <w:rFonts w:eastAsia="Times New Roman"/>
+          <w:sz w:val="22"/>
+          <w:szCs w:val="22"/>
         </w:rPr>
         <w:t>Experience</w:t>
       </w:r>
     </w:p>
     <w:p>
+      <w:pPr>
+        <w:pStyle w:val="Heading3"/>
+        <w:rPr>
+          <w:rFonts w:eastAsia="Times New Roman"/>
+        </w:rPr>
+      </w:pPr>
       <w:r>
         <w:rPr>
-          <w:b/>
+          <w:rFonts w:eastAsia="Times New Roman"/>
         </w:rPr>
         <w:t xml:space="preserve">Client Technology Technician — </w:t>
       </w:r>
       <w:proofErr w:type="spellStart"/>
       <w:r>
         <w:rPr>
-          <w:b/>
+          <w:rFonts w:eastAsia="Times New Roman"/>
         </w:rPr>
         <w:t>Corewell</w:t>
       </w:r>
       <w:proofErr w:type="spellEnd"/>
       <w:r>
         <w:rPr>
-          <w:b/>
+          <w:rFonts w:eastAsia="Times New Roman"/>
         </w:rPr>
-        <w:t xml:space="preserve"> Health (Aug 2025–Dec 2025)</w:t>
+        <w:t xml:space="preserve"> Health</w:t>
       </w:r>
     </w:p>
     <w:p>
       <w:pPr>
-        <w:pStyle w:val="ListBullet"/>
+        <w:pStyle w:val="NormalWeb"/>
+        <w:rPr>
+          <w:sz w:val="22"/>
+          <w:szCs w:val="22"/>
+        </w:rPr>
       </w:pPr>
       <w:r>
-        <w:t xml:space="preserve">Prepared and deployed 22,000 Windows 11 computers using </w:t>
+        <w:rPr>
+          <w:rStyle w:val="Emphasis"/>
+          <w:sz w:val="22"/>
+          <w:szCs w:val="22"/>
+        </w:rPr>
+        <w:t>Aug 2025 – Dec 2025</w:t>
+      </w:r>
+    </w:p>
+    <w:p>
+      <w:pPr>
+        <w:pStyle w:val="NormalWeb"/>
+        <w:numPr>
+          <w:ilvl w:val="0"/>
+          <w:numId w:val="12"/>
+        </w:numPr>
+        <w:rPr>
+          <w:sz w:val="22"/>
+          <w:szCs w:val="22"/>
+        </w:rPr>
+      </w:pPr>
+      <w:r>
+        <w:rPr>
+          <w:sz w:val="22"/>
+          <w:szCs w:val="22"/>
+        </w:rPr>
+        <w:t>Supported development and deployment workflows for enterprise</w:t>
+      </w:r>
+      <w:r>
+        <w:rPr>
+          <w:sz w:val="22"/>
+          <w:szCs w:val="22"/>
+        </w:rPr>
+        <w:noBreakHyphen/>
+        <w:t xml:space="preserve">scale systems by preparing and deploying over </w:t>
+      </w:r>
+      <w:r>
+        <w:rPr>
+          <w:rStyle w:val="Strong"/>
+          <w:sz w:val="22"/>
+          <w:szCs w:val="22"/>
+        </w:rPr>
+        <w:t>22,000 Windows 11 devices</w:t>
+      </w:r>
+      <w:r>
+        <w:rPr>
+          <w:sz w:val="22"/>
+          <w:szCs w:val="22"/>
+        </w:rPr>
+        <w:t>.</w:t>
+      </w:r>
+    </w:p>
+    <w:p>
+      <w:pPr>
+        <w:pStyle w:val="NormalWeb"/>
+        <w:numPr>
+          <w:ilvl w:val="0"/>
+          <w:numId w:val="12"/>
+        </w:numPr>
+        <w:rPr>
+          <w:sz w:val="22"/>
+          <w:szCs w:val="22"/>
+        </w:rPr>
+      </w:pPr>
+      <w:r>
+        <w:rPr>
+          <w:sz w:val="22"/>
+          <w:szCs w:val="22"/>
+        </w:rPr>
+        <w:t xml:space="preserve">Used </w:t>
       </w:r>
       <w:proofErr w:type="spellStart"/>
       <w:r>
+        <w:rPr>
+          <w:rStyle w:val="Strong"/>
+          <w:sz w:val="22"/>
+          <w:szCs w:val="22"/>
+        </w:rPr>
         <w:t>ServiceNow</w:t>
       </w:r>
       <w:proofErr w:type="spellEnd"/>
+      <w:r>
+        <w:rPr>
+          <w:sz w:val="22"/>
+          <w:szCs w:val="22"/>
+        </w:rPr>
+        <w:t xml:space="preserve"> to track incidents, assets, and configuration changes, following ITIL</w:t>
+      </w:r>
+      <w:r>
+        <w:rPr>
+          <w:sz w:val="22"/>
+          <w:szCs w:val="22"/>
+        </w:rPr>
+        <w:noBreakHyphen/>
+        <w:t>aligned best practices.</w:t>
+      </w:r>
     </w:p>
     <w:p>
+      <w:pPr>
+        <w:pStyle w:val="NormalWeb"/>
+        <w:numPr>
+          <w:ilvl w:val="0"/>
+          <w:numId w:val="12"/>
+        </w:numPr>
+        <w:rPr>
+          <w:sz w:val="22"/>
+          <w:szCs w:val="22"/>
+        </w:rPr>
+      </w:pPr>
       <w:r>
         <w:rPr>
-          <w:b/>
+          <w:sz w:val="22"/>
+          <w:szCs w:val="22"/>
+        </w:rPr>
+        <w:t xml:space="preserve">Collaborated with technical teams to troubleshoot issues in a </w:t>
+      </w:r>
+      <w:r>
+        <w:rPr>
+          <w:rStyle w:val="Strong"/>
+          <w:sz w:val="22"/>
+          <w:szCs w:val="22"/>
+        </w:rPr>
+        <w:t>high</w:t>
+      </w:r>
+      <w:r>
+        <w:rPr>
+          <w:rStyle w:val="Strong"/>
+          <w:sz w:val="22"/>
+          <w:szCs w:val="22"/>
+        </w:rPr>
+        <w:noBreakHyphen/>
+        <w:t>availability, high</w:t>
+      </w:r>
+      <w:r>
+        <w:rPr>
+          <w:rStyle w:val="Strong"/>
+          <w:sz w:val="22"/>
+          <w:szCs w:val="22"/>
+        </w:rPr>
+        <w:noBreakHyphen/>
+        <w:t>concurrency enterprise environment</w:t>
+      </w:r>
+      <w:r>
+        <w:rPr>
+          <w:sz w:val="22"/>
+          <w:szCs w:val="22"/>
+        </w:rPr>
+        <w:t>.</w:t>
+      </w:r>
+    </w:p>
+    <w:p>
+      <w:pPr>
+        <w:pStyle w:val="Heading3"/>
+        <w:rPr>
+          <w:rFonts w:eastAsia="Times New Roman"/>
+        </w:rPr>
+      </w:pPr>
+      <w:r>
+        <w:rPr>
+          <w:rFonts w:eastAsia="Times New Roman"/>
         </w:rPr>
         <w:t xml:space="preserve">Information Technology Specialist Intern — </w:t>
       </w:r>
       <w:proofErr w:type="spellStart"/>
       <w:r>
         <w:rPr>
-          <w:b/>
+          <w:rFonts w:eastAsia="Times New Roman"/>
         </w:rPr>
         <w:t>Pridgeon</w:t>
       </w:r>
       <w:proofErr w:type="spellEnd"/>
       <w:r>
         <w:rPr>
-          <w:b/>
+          <w:rFonts w:eastAsia="Times New Roman"/>
         </w:rPr>
-        <w:t xml:space="preserve"> &amp; Clay (Jun 2025–Aug 2025)</w:t>
+        <w:t xml:space="preserve"> &amp; Clay</w:t>
       </w:r>
     </w:p>
     <w:p>
       <w:pPr>
-        <w:pStyle w:val="ListBullet"/>
+        <w:pStyle w:val="NormalWeb"/>
+        <w:rPr>
+          <w:sz w:val="22"/>
+          <w:szCs w:val="22"/>
+        </w:rPr>
       </w:pPr>
       <w:r>
-        <w:t>Resolved network issues and supported hardware/software upgrades</w:t>
+        <w:rPr>
+          <w:rStyle w:val="Emphasis"/>
+          <w:sz w:val="22"/>
+          <w:szCs w:val="22"/>
+        </w:rPr>
+        <w:t>Jun 2025 – Aug 2025</w:t>
       </w:r>
     </w:p>
     <w:p>
       <w:pPr>
-        <w:pStyle w:val="ListBullet"/>
+        <w:pStyle w:val="NormalWeb"/>
+        <w:numPr>
+          <w:ilvl w:val="0"/>
+          <w:numId w:val="13"/>
+        </w:numPr>
+        <w:rPr>
+          <w:sz w:val="22"/>
+          <w:szCs w:val="22"/>
+        </w:rPr>
       </w:pPr>
       <w:r>
-        <w:t>Documented IT solutions as the only IT intern</w:t>
+        <w:rPr>
+          <w:sz w:val="22"/>
+          <w:szCs w:val="22"/>
+        </w:rPr>
+        <w:t>Resolved network, hardware, and software issues in a manufacturing environment supporting always</w:t>
+      </w:r>
+      <w:r>
+        <w:rPr>
+          <w:sz w:val="22"/>
+          <w:szCs w:val="22"/>
+        </w:rPr>
+        <w:noBreakHyphen/>
+        <w:t>on production systems.</w:t>
       </w:r>
     </w:p>
     <w:p>
+      <w:pPr>
+        <w:pStyle w:val="NormalWeb"/>
+        <w:numPr>
+          <w:ilvl w:val="0"/>
+          <w:numId w:val="13"/>
+        </w:numPr>
+        <w:rPr>
+          <w:sz w:val="22"/>
+          <w:szCs w:val="22"/>
+        </w:rPr>
+      </w:pPr>
       <w:r>
         <w:rPr>
-          <w:b/>
+          <w:sz w:val="22"/>
+          <w:szCs w:val="22"/>
         </w:rPr>
-        <w:t>Student Grader — Calvin University (Aug 2023–May 2024)</w:t>
+        <w:t xml:space="preserve">Documented technical solutions and processes as the </w:t>
+      </w:r>
+      <w:r>
+        <w:rPr>
+          <w:rStyle w:val="Strong"/>
+          <w:sz w:val="22"/>
+          <w:szCs w:val="22"/>
+        </w:rPr>
+        <w:t>sole IT intern</w:t>
+      </w:r>
+      <w:r>
+        <w:rPr>
+          <w:sz w:val="22"/>
+          <w:szCs w:val="22"/>
+        </w:rPr>
+        <w:t>, improving system maintainability and knowledge transfer.</w:t>
       </w:r>
     </w:p>
     <w:p>
       <w:pPr>
-        <w:pStyle w:val="ListBullet"/>
+        <w:pStyle w:val="NormalWeb"/>
+        <w:numPr>
+          <w:ilvl w:val="0"/>
+          <w:numId w:val="13"/>
+        </w:numPr>
+        <w:rPr>
+          <w:sz w:val="22"/>
+          <w:szCs w:val="22"/>
+        </w:rPr>
       </w:pPr>
       <w:r>
-        <w:t>Graded CS108 Python coursework and assisted students virtually</w:t>
+        <w:rPr>
+          <w:sz w:val="22"/>
+          <w:szCs w:val="22"/>
+        </w:rPr>
+        <w:t>Supported upgrades and maintenance of systems integrated with industrial automation equipment.</w:t>
       </w:r>
     </w:p>
     <w:p>
+      <w:pPr>
+        <w:pStyle w:val="Heading3"/>
+        <w:rPr>
+          <w:rFonts w:eastAsia="Times New Roman"/>
+        </w:rPr>
+      </w:pPr>
       <w:r>
         <w:rPr>
-          <w:b/>
+          <w:rFonts w:eastAsia="Times New Roman"/>
         </w:rPr>
-        <w:t>Team Member — Meijer (Sep 2020–Jul 2025)</w:t>
+        <w:t>Student Developer / Grader — Calvin University Computer Science Department</w:t>
       </w:r>
     </w:p>
     <w:p>
       <w:pPr>
-        <w:pStyle w:val="ListBullet"/>
+        <w:pStyle w:val="NormalWeb"/>
+        <w:rPr>
+          <w:sz w:val="22"/>
+          <w:szCs w:val="22"/>
+        </w:rPr>
       </w:pPr>
       <w:r>
-        <w:t>Resolved customer issues and supported store operations</w:t>
+        <w:rPr>
+          <w:rStyle w:val="Emphasis"/>
+          <w:sz w:val="22"/>
+          <w:szCs w:val="22"/>
+        </w:rPr>
+        <w:t>Aug 2023 – May 2024</w:t>
       </w:r>
     </w:p>
     <w:p>
       <w:pPr>
-        <w:pStyle w:val="Heading2"/>
+        <w:pStyle w:val="NormalWeb"/>
+        <w:numPr>
+          <w:ilvl w:val="0"/>
+          <w:numId w:val="14"/>
+        </w:numPr>
         <w:rPr>
-          <w:sz w:val="24"/>
-          <w:szCs w:val="24"/>
+          <w:sz w:val="22"/>
+          <w:szCs w:val="22"/>
         </w:rPr>
       </w:pPr>
       <w:r>
         <w:rPr>
-          <w:sz w:val="24"/>
-          <w:szCs w:val="24"/>
+          <w:sz w:val="22"/>
+          <w:szCs w:val="22"/>
         </w:rPr>
-        <w:t>Projects</w:t>
+        <w:t xml:space="preserve">Graded and reviewed </w:t>
       </w:r>
       <w:r>
         <w:rPr>
-          <w:sz w:val="24"/>
-          <w:szCs w:val="24"/>
+          <w:rStyle w:val="Strong"/>
+          <w:sz w:val="22"/>
+          <w:szCs w:val="22"/>
         </w:rPr>
-        <w:t xml:space="preserve"> Education </w:t>
+        <w:t>Python</w:t>
+      </w:r>
+      <w:r>
+        <w:rPr>
+          <w:rStyle w:val="Strong"/>
+          <w:sz w:val="22"/>
+          <w:szCs w:val="22"/>
+        </w:rPr>
+        <w:noBreakHyphen/>
+        <w:t>based</w:t>
+      </w:r>
+      <w:r>
+        <w:rPr>
+          <w:sz w:val="22"/>
+          <w:szCs w:val="22"/>
+        </w:rPr>
+        <w:t xml:space="preserve"> coursework (CS108), reinforcing best practices in code quality, logic, and testing.</w:t>
       </w:r>
     </w:p>
     <w:p>
+      <w:pPr>
+        <w:pStyle w:val="NormalWeb"/>
+        <w:numPr>
+          <w:ilvl w:val="0"/>
+          <w:numId w:val="14"/>
+        </w:numPr>
+        <w:rPr>
+          <w:sz w:val="22"/>
+          <w:szCs w:val="22"/>
+        </w:rPr>
+      </w:pPr>
       <w:r>
         <w:rPr>
-          <w:b/>
+          <w:sz w:val="22"/>
+          <w:szCs w:val="22"/>
         </w:rPr>
-        <w:t xml:space="preserve">Die-Ignition Project — </w:t>
+        <w:t>Assisted students with debugging, algorithmic thinking, and understanding program behavior.</w:t>
+      </w:r>
+    </w:p>
+    <w:p>
+      <w:pPr>
+        <w:rPr>
+          <w:rFonts w:eastAsia="Times New Roman"/>
+        </w:rPr>
+      </w:pPr>
+      <w:r>
+        <w:rPr>
+          <w:rFonts w:eastAsia="Times New Roman"/>
+          <w:noProof/>
+        </w:rPr>
+        <mc:AlternateContent>
+          <mc:Choice Requires="wps">
+            <w:drawing>
+              <wp:inline distT="0" distB="0" distL="0" distR="0" wp14:anchorId="4B0F4669" wp14:editId="240D0123">
+                <wp:extent cx="5486400" cy="1270"/>
+                <wp:effectExtent l="0" t="31750" r="0" b="36830"/>
+                <wp:docPr id="721773611" name="Rectangle 4"/>
+                <wp:cNvGraphicFramePr>
+                  <a:graphicFrameLocks xmlns:a="http://schemas.openxmlformats.org/drawingml/2006/main"/>
+                </wp:cNvGraphicFramePr>
+                <a:graphic xmlns:a="http://schemas.openxmlformats.org/drawingml/2006/main">
+                  <a:graphicData uri="http://schemas.microsoft.com/office/word/2010/wordprocessingShape">
+                    <wps:wsp>
+                      <wps:cNvSpPr>
+                        <a:spLocks noChangeArrowheads="1"/>
+                      </wps:cNvSpPr>
+                      <wps:spPr bwMode="auto">
+                        <a:xfrm>
+                          <a:off x="0" y="0"/>
+                          <a:ext cx="41614725" cy="1270"/>
+                        </a:xfrm>
+                        <a:prstGeom prst="rect">
+                          <a:avLst/>
+                        </a:prstGeom>
+                        <a:noFill/>
+                        <a:ln w="9525">
+                          <a:gradFill rotWithShape="0">
+                            <a:gsLst>
+                              <a:gs pos="0">
+                                <a:srgbClr val="A0A0A0"/>
+                              </a:gs>
+                              <a:gs pos="100000">
+                                <a:srgbClr val="E3E3E3"/>
+                              </a:gs>
+                            </a:gsLst>
+                            <a:lin ang="5400000"/>
+                          </a:gradFill>
+                          <a:miter lim="800000"/>
+                          <a:headEnd/>
+                          <a:tailEnd/>
+                        </a:ln>
+                      </wps:spPr>
+                      <wps:bodyPr rot="0" vert="horz" wrap="square" lIns="91440" tIns="45720" rIns="91440" bIns="45720" anchor="t" anchorCtr="0" upright="1">
+                        <a:noAutofit/>
+                      </wps:bodyPr>
+                    </wps:wsp>
+                  </a:graphicData>
+                </a:graphic>
+              </wp:inline>
+            </w:drawing>
+          </mc:Choice>
+          <mc:Fallback>
+            <w:pict>
+              <v:rect w14:anchorId="62D15D01" id="Rectangle 4" o:spid="_x0000_s1026" style="width:6in;height:.1pt;visibility:visible;mso-wrap-style:square;mso-left-percent:-10001;mso-top-percent:-10001;mso-position-horizontal:absolute;mso-position-horizontal-relative:char;mso-position-vertical:absolute;mso-position-vertical-relative:line;mso-left-percent:-10001;mso-top-percent:-10001;v-text-anchor:top" o:gfxdata="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" filled="f">
+                <w10:anchorlock/>
+              </v:rect>
+            </w:pict>
+          </mc:Fallback>
+        </mc:AlternateContent>
+      </w:r>
+    </w:p>
+    <w:p>
+      <w:pPr>
+        <w:pStyle w:val="Heading2"/>
+        <w:rPr>
+          <w:rFonts w:eastAsia="Times New Roman"/>
+          <w:sz w:val="22"/>
+          <w:szCs w:val="22"/>
+        </w:rPr>
+      </w:pPr>
+      <w:r>
+        <w:rPr>
+          <w:rFonts w:eastAsia="Times New Roman"/>
+          <w:sz w:val="22"/>
+          <w:szCs w:val="22"/>
+        </w:rPr>
+        <w:t>Projects &amp; Applied Experience</w:t>
+      </w:r>
+    </w:p>
+    <w:p>
+      <w:pPr>
+        <w:pStyle w:val="Heading3"/>
+        <w:rPr>
+          <w:rFonts w:eastAsia="Times New Roman"/>
+        </w:rPr>
+      </w:pPr>
+      <w:r>
+        <w:rPr>
+          <w:rFonts w:eastAsia="Times New Roman"/>
+        </w:rPr>
+        <w:t>Die</w:t>
+      </w:r>
+      <w:r>
+        <w:rPr>
+          <w:rFonts w:eastAsia="Times New Roman"/>
+        </w:rPr>
+        <w:noBreakHyphen/>
+        <w:t xml:space="preserve">Ignition Tracking System — </w:t>
       </w:r>
       <w:proofErr w:type="spellStart"/>
       <w:r>
         <w:rPr>
-          <w:b/>
+          <w:rFonts w:eastAsia="Times New Roman"/>
         </w:rPr>
         <w:t>Pridgeon</w:t>
       </w:r>
       <w:proofErr w:type="spellEnd"/>
       <w:r>
         <w:rPr>
-          <w:b/>
+          <w:rFonts w:eastAsia="Times New Roman"/>
         </w:rPr>
         <w:t xml:space="preserve"> &amp; Clay</w:t>
       </w:r>
     </w:p>
     <w:p>
       <w:pPr>
-        <w:pStyle w:val="ListBullet"/>
+        <w:pStyle w:val="NormalWeb"/>
+        <w:numPr>
+          <w:ilvl w:val="0"/>
+          <w:numId w:val="16"/>
+        </w:numPr>
+        <w:rPr>
+          <w:sz w:val="22"/>
+          <w:szCs w:val="22"/>
+        </w:rPr>
       </w:pPr>
       <w:r>
-        <w:t>Used Arduino + EEPROM to track die machine loading events</w:t>
+        <w:rPr>
+          <w:sz w:val="22"/>
+          <w:szCs w:val="22"/>
+        </w:rPr>
+        <w:t xml:space="preserve">Designed and implemented a </w:t>
+      </w:r>
+      <w:r>
+        <w:rPr>
+          <w:rStyle w:val="Strong"/>
+          <w:sz w:val="22"/>
+          <w:szCs w:val="22"/>
+        </w:rPr>
+        <w:t>data</w:t>
+      </w:r>
+      <w:r>
+        <w:rPr>
+          <w:rStyle w:val="Strong"/>
+          <w:sz w:val="22"/>
+          <w:szCs w:val="22"/>
+        </w:rPr>
+        <w:noBreakHyphen/>
+        <w:t>tracking system</w:t>
+      </w:r>
+      <w:r>
+        <w:rPr>
+          <w:sz w:val="22"/>
+          <w:szCs w:val="22"/>
+        </w:rPr>
+        <w:t xml:space="preserve"> using Arduino and EEPROM to log die machine loading events.</w:t>
       </w:r>
     </w:p>
     <w:p>
       <w:pPr>
-        <w:pStyle w:val="ListBullet"/>
+        <w:pStyle w:val="NormalWeb"/>
+        <w:numPr>
+          <w:ilvl w:val="0"/>
+          <w:numId w:val="16"/>
+        </w:numPr>
+        <w:rPr>
+          <w:sz w:val="22"/>
+          <w:szCs w:val="22"/>
+        </w:rPr>
       </w:pPr>
       <w:r>
-        <w:t>Implemented Ethernet communication with PLCs</w:t>
+        <w:rPr>
+          <w:sz w:val="22"/>
+          <w:szCs w:val="22"/>
+        </w:rPr>
+        <w:t xml:space="preserve">Integrated </w:t>
+      </w:r>
+      <w:r>
+        <w:rPr>
+          <w:rStyle w:val="Strong"/>
+          <w:sz w:val="22"/>
+          <w:szCs w:val="22"/>
+        </w:rPr>
+        <w:t>Ethernet communication with PLCs</w:t>
+      </w:r>
+      <w:r>
+        <w:rPr>
+          <w:sz w:val="22"/>
+          <w:szCs w:val="22"/>
+        </w:rPr>
+        <w:t>, enabling reliable data transfer in an industrial setting.</w:t>
       </w:r>
     </w:p>
     <w:p>
+      <w:pPr>
+        <w:pStyle w:val="NormalWeb"/>
+        <w:numPr>
+          <w:ilvl w:val="0"/>
+          <w:numId w:val="16"/>
+        </w:numPr>
+        <w:rPr>
+          <w:sz w:val="22"/>
+          <w:szCs w:val="22"/>
+        </w:rPr>
+      </w:pPr>
+      <w:r>
+        <w:rPr>
+          <w:sz w:val="22"/>
+          <w:szCs w:val="22"/>
+        </w:rPr>
+        <w:t>Focused on system reliability and data integrity in a production environment.</w:t>
+      </w:r>
+    </w:p>
+    <w:p>
+      <w:pPr>
+        <w:pStyle w:val="Heading3"/>
+        <w:rPr>
+          <w:rFonts w:eastAsia="Times New Roman"/>
+        </w:rPr>
+      </w:pPr>
       <w:proofErr w:type="spellStart"/>
       <w:r>
         <w:rPr>
-          <w:b/>
+          <w:rFonts w:eastAsia="Times New Roman"/>
         </w:rPr>
         <w:t>Pystage</w:t>
       </w:r>
       <w:proofErr w:type="spellEnd"/>
       <w:r>
         <w:rPr>
-          <w:b/>
+          <w:rFonts w:eastAsia="Times New Roman"/>
         </w:rPr>
         <w:t xml:space="preserve"> Python Project</w:t>
       </w:r>
     </w:p>
     <w:p>
       <w:pPr>
-        <w:pStyle w:val="ListBullet"/>
+        <w:pStyle w:val="NormalWeb"/>
+        <w:numPr>
+          <w:ilvl w:val="0"/>
+          <w:numId w:val="17"/>
+        </w:numPr>
+        <w:rPr>
+          <w:sz w:val="22"/>
+          <w:szCs w:val="22"/>
+        </w:rPr>
       </w:pPr>
       <w:r>
-        <w:t>Converted Scratch code to Python; hosted using Docker</w:t>
+        <w:rPr>
+          <w:sz w:val="22"/>
+          <w:szCs w:val="22"/>
+        </w:rPr>
+        <w:t>Converted Scratch</w:t>
+      </w:r>
+      <w:r>
+        <w:rPr>
+          <w:sz w:val="22"/>
+          <w:szCs w:val="22"/>
+        </w:rPr>
+        <w:noBreakHyphen/>
+        <w:t xml:space="preserve">based logic into a </w:t>
+      </w:r>
+      <w:r>
+        <w:rPr>
+          <w:rStyle w:val="Strong"/>
+          <w:sz w:val="22"/>
+          <w:szCs w:val="22"/>
+        </w:rPr>
+        <w:t>Python application</w:t>
+      </w:r>
+      <w:r>
+        <w:rPr>
+          <w:sz w:val="22"/>
+          <w:szCs w:val="22"/>
+        </w:rPr>
+        <w:t>, improving structure and extensibility.</w:t>
       </w:r>
     </w:p>
     <w:p>
       <w:pPr>
-        <w:pStyle w:val="ListBullet"/>
+        <w:pStyle w:val="NormalWeb"/>
+        <w:numPr>
+          <w:ilvl w:val="0"/>
+          <w:numId w:val="17"/>
+        </w:numPr>
+        <w:rPr>
+          <w:sz w:val="22"/>
+          <w:szCs w:val="22"/>
+        </w:rPr>
       </w:pPr>
       <w:r>
-        <w:t xml:space="preserve">More info: </w:t>
+        <w:rPr>
+          <w:sz w:val="22"/>
+          <w:szCs w:val="22"/>
+        </w:rPr>
+        <w:t xml:space="preserve">Containerized and deployed the application using </w:t>
       </w:r>
-      <w:hyperlink r:id="rId6" w:history="1">
-        <w:r>
-          <w:rPr>
-            <w:rStyle w:val="Hyperlink"/>
-          </w:rPr>
-          <w:t>https://incandescent-cucurucho-6eea28.netlify.app/</w:t>
-        </w:r>
-      </w:hyperlink>
+      <w:r>
+        <w:rPr>
+          <w:rStyle w:val="Strong"/>
+          <w:sz w:val="22"/>
+          <w:szCs w:val="22"/>
+        </w:rPr>
+        <w:t>Docker</w:t>
+      </w:r>
+      <w:r>
+        <w:rPr>
+          <w:sz w:val="22"/>
+          <w:szCs w:val="22"/>
+        </w:rPr>
+        <w:t xml:space="preserve"> and a cloud hosting platform.</w:t>
+      </w:r>
     </w:p>
     <w:p>
       <w:pPr>
-        <w:pStyle w:val="ListBullet"/>
+        <w:pStyle w:val="NormalWeb"/>
         <w:numPr>
           <w:ilvl w:val="0"/>
-          <w:numId w:val="0"/>
+          <w:numId w:val="17"/>
         </w:numPr>
-      </w:pPr>
+        <w:rPr>
+          <w:sz w:val="22"/>
+          <w:szCs w:val="22"/>
+        </w:rPr>
+      </w:pPr>
+      <w:r>
+        <w:rPr>
+          <w:sz w:val="22"/>
+          <w:szCs w:val="22"/>
+        </w:rPr>
+        <w:t>Practiced version control, deployment workflows, and iterative development</w:t>
+      </w:r>
+      <w:r>
+        <w:rPr>
+          <w:sz w:val="22"/>
+          <w:szCs w:val="22"/>
+        </w:rPr>
+        <w:t>.</w:t>
+      </w:r>
     </w:p>
     <w:p>
       <w:pPr>
-        <w:pStyle w:val="ListBullet"/>
-        <w:numPr>
-          <w:ilvl w:val="0"/>
-          <w:numId w:val="0"/>
-        </w:numPr>
         <w:rPr>
-          <w:b/>
-          <w:bCs/>
-          <w:color w:val="4F81BD" w:themeColor="accent1"/>
+          <w:rFonts w:eastAsia="Times New Roman"/>
         </w:rPr>
       </w:pPr>
       <w:r>
         <w:rPr>
-          <w:b/>
-          <w:bCs/>
-          <w:color w:val="4F81BD" w:themeColor="accent1"/>
-          <w:sz w:val="24"/>
-          <w:szCs w:val="24"/>
+          <w:rFonts w:eastAsia="Times New Roman"/>
+          <w:noProof/>
+        </w:rPr>
+        <mc:AlternateContent>
+          <mc:Choice Requires="wps">
+            <w:drawing>
+              <wp:inline distT="0" distB="0" distL="0" distR="0" wp14:anchorId="21F17123" wp14:editId="468E01E3">
+                <wp:extent cx="5486400" cy="1270"/>
+                <wp:effectExtent l="0" t="31750" r="0" b="36830"/>
+                <wp:docPr id="1392164597" name="Rectangle 3"/>
+                <wp:cNvGraphicFramePr>
+                  <a:graphicFrameLocks xmlns:a="http://schemas.openxmlformats.org/drawingml/2006/main"/>
+                </wp:cNvGraphicFramePr>
+                <a:graphic xmlns:a="http://schemas.openxmlformats.org/drawingml/2006/main">
+                  <a:graphicData uri="http://schemas.microsoft.com/office/word/2010/wordprocessingShape">
+                    <wps:wsp>
+                      <wps:cNvSpPr>
+                        <a:spLocks noChangeArrowheads="1"/>
+                      </wps:cNvSpPr>
+                      <wps:spPr bwMode="auto">
+                        <a:xfrm>
+                          <a:off x="0" y="0"/>
+                          <a:ext cx="41614725" cy="1270"/>
+                        </a:xfrm>
+                        <a:prstGeom prst="rect">
+                          <a:avLst/>
+                        </a:prstGeom>
+                        <a:noFill/>
+                        <a:ln w="9525">
+                          <a:gradFill rotWithShape="0">
+                            <a:gsLst>
+                              <a:gs pos="0">
+                                <a:srgbClr val="A0A0A0"/>
+                              </a:gs>
+                              <a:gs pos="100000">
+                                <a:srgbClr val="E3E3E3"/>
+                              </a:gs>
+                            </a:gsLst>
+                            <a:lin ang="5400000"/>
+                          </a:gradFill>
+                          <a:miter lim="800000"/>
+                          <a:headEnd/>
+                          <a:tailEnd/>
+                        </a:ln>
+                      </wps:spPr>
+                      <wps:bodyPr rot="0" vert="horz" wrap="square" lIns="91440" tIns="45720" rIns="91440" bIns="45720" anchor="t" anchorCtr="0" upright="1">
+                        <a:noAutofit/>
+                      </wps:bodyPr>
+                    </wps:wsp>
+                  </a:graphicData>
+                </a:graphic>
+              </wp:inline>
+            </w:drawing>
+          </mc:Choice>
+          <mc:Fallback>
+            <w:pict>
+              <v:rect w14:anchorId="713B39C4" id="Rectangle 3" o:spid="_x0000_s1026" style="width:6in;height:.1pt;visibility:visible;mso-wrap-style:square;mso-left-percent:-10001;mso-top-percent:-10001;mso-position-horizontal:absolute;mso-position-horizontal-relative:char;mso-position-vertical:absolute;mso-position-vertical-relative:line;mso-left-percent:-10001;mso-top-percent:-10001;v-text-anchor:top" o:gfxdata="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" filled="f">
+                <w10:anchorlock/>
+              </v:rect>
+            </w:pict>
+          </mc:Fallback>
+        </mc:AlternateContent>
+      </w:r>
+    </w:p>
+    <w:p>
+      <w:pPr>
+        <w:pStyle w:val="Heading2"/>
+        <w:rPr>
+          <w:rFonts w:eastAsia="Times New Roman"/>
+          <w:sz w:val="22"/>
+          <w:szCs w:val="22"/>
+        </w:rPr>
+      </w:pPr>
+      <w:r>
+        <w:rPr>
+          <w:rFonts w:eastAsia="Times New Roman"/>
+          <w:sz w:val="22"/>
+          <w:szCs w:val="22"/>
         </w:rPr>
         <w:t>Education</w:t>
       </w:r>
     </w:p>
     <w:p>
       <w:pPr>
-        <w:pStyle w:val="ListBullet"/>
-        <w:numPr>
-          <w:ilvl w:val="0"/>
-          <w:numId w:val="0"/>
-        </w:numPr>
+        <w:pStyle w:val="NormalWeb"/>
+        <w:rPr>
+          <w:sz w:val="22"/>
+          <w:szCs w:val="22"/>
+        </w:rPr>
       </w:pPr>
       <w:r>
-        <w:t>Bachelor of Computer Science — Calvin University (April 2025)</w:t>
+        <w:rPr>
+          <w:rStyle w:val="Strong"/>
+          <w:sz w:val="22"/>
+          <w:szCs w:val="22"/>
+        </w:rPr>
+        <w:t>Bachelor of Science in Computer Science</w:t>
+      </w:r>
+      <w:r>
+        <w:rPr>
+          <w:sz w:val="22"/>
+          <w:szCs w:val="22"/>
+        </w:rPr>
+        <w:br/>
+        <w:t xml:space="preserve">Calvin University — April </w:t>
+      </w:r>
+      <w:r>
+        <w:rPr>
+          <w:sz w:val="22"/>
+          <w:szCs w:val="22"/>
+        </w:rPr>
+        <w:t>2025</w:t>
       </w:r>
     </w:p>
     <w:p>
       <w:pPr>
+        <w:rPr>
+          <w:rFonts w:eastAsia="Times New Roman"/>
+        </w:rPr>
+      </w:pPr>
+      <w:r>
+        <w:rPr>
+          <w:rFonts w:eastAsia="Times New Roman"/>
+          <w:noProof/>
+        </w:rPr>
+        <mc:AlternateContent>
+          <mc:Choice Requires="wps">
+            <w:drawing>
+              <wp:inline distT="0" distB="0" distL="0" distR="0" wp14:anchorId="50EB47D1" wp14:editId="6D2EFB68">
+                <wp:extent cx="5486400" cy="1270"/>
+                <wp:effectExtent l="0" t="31750" r="0" b="36830"/>
+                <wp:docPr id="609263799" name="Rectangle 2"/>
+                <wp:cNvGraphicFramePr>
+                  <a:graphicFrameLocks xmlns:a="http://schemas.openxmlformats.org/drawingml/2006/main"/>
+                </wp:cNvGraphicFramePr>
+                <a:graphic xmlns:a="http://schemas.openxmlformats.org/drawingml/2006/main">
+                  <a:graphicData uri="http://schemas.microsoft.com/office/word/2010/wordprocessingShape">
+                    <wps:wsp>
+                      <wps:cNvSpPr>
+                        <a:spLocks noChangeArrowheads="1"/>
+                      </wps:cNvSpPr>
+                      <wps:spPr bwMode="auto">
+                        <a:xfrm>
+                          <a:off x="0" y="0"/>
+                          <a:ext cx="41614725" cy="1270"/>
+                        </a:xfrm>
+                        <a:prstGeom prst="rect">
+                          <a:avLst/>
+                        </a:prstGeom>
+                        <a:noFill/>
+                        <a:ln w="9525">
+                          <a:gradFill rotWithShape="0">
+                            <a:gsLst>
+                              <a:gs pos="0">
+                                <a:srgbClr val="A0A0A0"/>
+                              </a:gs>
+                              <a:gs pos="100000">
+                                <a:srgbClr val="E3E3E3"/>
+                              </a:gs>
+                            </a:gsLst>
+                            <a:lin ang="5400000"/>
+                          </a:gradFill>
+                          <a:miter lim="800000"/>
+                          <a:headEnd/>
+                          <a:tailEnd/>
+                        </a:ln>
+                      </wps:spPr>
+                      <wps:bodyPr rot="0" vert="horz" wrap="square" lIns="91440" tIns="45720" rIns="91440" bIns="45720" anchor="t" anchorCtr="0" upright="1">
+                        <a:noAutofit/>
+                      </wps:bodyPr>
+                    </wps:wsp>
+                  </a:graphicData>
+                </a:graphic>
+              </wp:inline>
+            </w:drawing>
+          </mc:Choice>
+          <mc:Fallback>
+            <w:pict>
+              <v:rect w14:anchorId="74ED77AC" id="Rectangle 2" o:spid="_x0000_s1026" style="width:6in;height:.1pt;visibility:visible;mso-wrap-style:square;mso-left-percent:-10001;mso-top-percent:-10001;mso-position-horizontal:absolute;mso-position-horizontal-relative:char;mso-position-vertical:absolute;mso-position-vertical-relative:line;mso-left-percent:-10001;mso-top-percent:-10001;v-text-anchor:top" o:gfxdata="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" filled="f">
+                <w10:anchorlock/>
+              </v:rect>
+            </w:pict>
+          </mc:Fallback>
+        </mc:AlternateContent>
+      </w:r>
+    </w:p>
+    <w:p>
+      <w:pPr>
         <w:pStyle w:val="Heading2"/>
         <w:rPr>
-          <w:sz w:val="24"/>
-          <w:szCs w:val="24"/>
+          <w:rFonts w:eastAsia="Times New Roman"/>
+          <w:sz w:val="22"/>
+          <w:szCs w:val="22"/>
         </w:rPr>
       </w:pPr>
       <w:r>
         <w:rPr>
-          <w:sz w:val="24"/>
-          <w:szCs w:val="24"/>
+          <w:rFonts w:eastAsia="Times New Roman"/>
+          <w:sz w:val="22"/>
+          <w:szCs w:val="22"/>
         </w:rPr>
         <w:t>Certifications &amp; Activities</w:t>
       </w:r>
     </w:p>
     <w:p>
+      <w:pPr>
+        <w:pStyle w:val="NormalWeb"/>
+        <w:numPr>
+          <w:ilvl w:val="0"/>
+          <w:numId w:val="20"/>
+        </w:numPr>
+        <w:rPr>
+          <w:sz w:val="22"/>
+          <w:szCs w:val="22"/>
+        </w:rPr>
+      </w:pPr>
       <w:r>
-        <w:t xml:space="preserve">• </w:t>
+        <w:rPr>
+          <w:sz w:val="22"/>
+          <w:szCs w:val="22"/>
+        </w:rPr>
+        <w:t>C</w:t>
       </w:r>
       <w:r>
-        <w:t>CompTIA A+ and s</w:t>
+        <w:rPr>
+          <w:sz w:val="22"/>
+          <w:szCs w:val="22"/>
+        </w:rPr>
+        <w:t xml:space="preserve">urrently studying for </w:t>
       </w:r>
       <w:r>
-        <w:t>tudying CompTIA Network+</w:t>
+        <w:rPr>
+          <w:rStyle w:val="Strong"/>
+          <w:sz w:val="22"/>
+          <w:szCs w:val="22"/>
+        </w:rPr>
+        <w:t>CompTIA Network+</w:t>
+      </w:r>
+    </w:p>
+    <w:p>
+      <w:pPr>
+        <w:pStyle w:val="NormalWeb"/>
+        <w:numPr>
+          <w:ilvl w:val="0"/>
+          <w:numId w:val="20"/>
+        </w:numPr>
+        <w:rPr>
+          <w:sz w:val="22"/>
+          <w:szCs w:val="22"/>
+        </w:rPr>
+      </w:pPr>
+      <w:r>
+        <w:rPr>
+          <w:rStyle w:val="Strong"/>
+          <w:sz w:val="22"/>
+          <w:szCs w:val="22"/>
+        </w:rPr>
+        <w:t>Eagle Scout (2</w:t>
       </w:r>
       <w:r>
-        <w:br/>
-        <w:t>• Eagle Scout (2021)</w:t>
+        <w:rPr>
+          <w:rStyle w:val="Strong"/>
+          <w:sz w:val="22"/>
+          <w:szCs w:val="22"/>
+        </w:rPr>
+        <w:t>021</w:t>
+      </w:r>
+      <w:r>
+        <w:rPr>
+          <w:rStyle w:val="Strong"/>
+          <w:sz w:val="22"/>
+          <w:szCs w:val="22"/>
+        </w:rPr>
+        <w:t>)</w:t>
       </w:r>
     </w:p>
+    <w:p>
+      <w:pPr>
+        <w:rPr>
+          <w:rFonts w:eastAsia="Times New Roman"/>
+        </w:rPr>
+      </w:pPr>
+    </w:p>
+    <w:p/>
+    <w:p/>
     <w:sectPr>
       <w:pgSz w:w="12240" w:h="15840"/>
       <w:pgMar w:top="1440" w:right="1800" w:bottom="1440" w:left="1800" w:header="720" w:footer="720" w:gutter="0"/>
@@ -560,6 +1577,602 @@
     </w:lvl>
   </w:abstractNum>
   <w:abstractNum w:abstractNumId="9" w15:restartNumberingAfterBreak="0">
+    <w:nsid w:val="1B2765E0"/>
+    <w:multiLevelType w:val="multilevel"/>
+    <w:tmpl w:val="FFFFFFFF"/>
+    <w:lvl w:ilvl="0">
+      <w:start w:val="1"/>
+      <w:numFmt w:val="bullet"/>
+      <w:lvlText w:val=""/>
+      <w:lvlJc w:val="left"/>
+      <w:pPr>
+        <w:tabs>
+          <w:tab w:val="num" w:pos="720"/>
+        </w:tabs>
+        <w:ind w:left="720" w:hanging="360"/>
+      </w:pPr>
+      <w:rPr>
+        <w:rFonts w:ascii="Symbol" w:hAnsi="Symbol" w:hint="default"/>
+        <w:sz w:val="20"/>
+      </w:rPr>
+    </w:lvl>
+    <w:lvl w:ilvl="1" w:tentative="1">
+      <w:start w:val="1"/>
+      <w:numFmt w:val="bullet"/>
+      <w:lvlText w:val="o"/>
+      <w:lvlJc w:val="left"/>
+      <w:pPr>
+        <w:tabs>
+          <w:tab w:val="num" w:pos="1440"/>
+        </w:tabs>
+        <w:ind w:left="1440" w:hanging="360"/>
+      </w:pPr>
+      <w:rPr>
+        <w:rFonts w:ascii="Courier New" w:hAnsi="Courier New" w:hint="default"/>
+        <w:sz w:val="20"/>
+      </w:rPr>
+    </w:lvl>
+    <w:lvl w:ilvl="2" w:tentative="1">
+      <w:start w:val="1"/>
+      <w:numFmt w:val="bullet"/>
+      <w:lvlText w:val=""/>
+      <w:lvlJc w:val="left"/>
+      <w:pPr>
+        <w:tabs>
+          <w:tab w:val="num" w:pos="2160"/>
+        </w:tabs>
+        <w:ind w:left="2160" w:hanging="360"/>
+      </w:pPr>
+      <w:rPr>
+        <w:rFonts w:ascii="Wingdings" w:hAnsi="Wingdings" w:hint="default"/>
+        <w:sz w:val="20"/>
+      </w:rPr>
+    </w:lvl>
+    <w:lvl w:ilvl="3" w:tentative="1">
+      <w:start w:val="1"/>
+      <w:numFmt w:val="bullet"/>
+      <w:lvlText w:val=""/>
+      <w:lvlJc w:val="left"/>
+      <w:pPr>
+        <w:tabs>
+          <w:tab w:val="num" w:pos="2880"/>
+        </w:tabs>
+        <w:ind w:left="2880" w:hanging="360"/>
+      </w:pPr>
+      <w:rPr>
+        <w:rFonts w:ascii="Wingdings" w:hAnsi="Wingdings" w:hint="default"/>
+        <w:sz w:val="20"/>
+      </w:rPr>
+    </w:lvl>
+    <w:lvl w:ilvl="4" w:tentative="1">
+      <w:start w:val="1"/>
+      <w:numFmt w:val="bullet"/>
+      <w:lvlText w:val=""/>
+      <w:lvlJc w:val="left"/>
+      <w:pPr>
+        <w:tabs>
+          <w:tab w:val="num" w:pos="3600"/>
+        </w:tabs>
+        <w:ind w:left="3600" w:hanging="360"/>
+      </w:pPr>
+      <w:rPr>
+        <w:rFonts w:ascii="Wingdings" w:hAnsi="Wingdings" w:hint="default"/>
+        <w:sz w:val="20"/>
+      </w:rPr>
+    </w:lvl>
+    <w:lvl w:ilvl="5" w:tentative="1">
+      <w:start w:val="1"/>
+      <w:numFmt w:val="bullet"/>
+      <w:lvlText w:val=""/>
+      <w:lvlJc w:val="left"/>
+      <w:pPr>
+        <w:tabs>
+          <w:tab w:val="num" w:pos="4320"/>
+        </w:tabs>
+        <w:ind w:left="4320" w:hanging="360"/>
+      </w:pPr>
+      <w:rPr>
+        <w:rFonts w:ascii="Wingdings" w:hAnsi="Wingdings" w:hint="default"/>
+        <w:sz w:val="20"/>
+      </w:rPr>
+    </w:lvl>
+    <w:lvl w:ilvl="6" w:tentative="1">
+      <w:start w:val="1"/>
+      <w:numFmt w:val="bullet"/>
+      <w:lvlText w:val=""/>
+      <w:lvlJc w:val="left"/>
+      <w:pPr>
+        <w:tabs>
+          <w:tab w:val="num" w:pos="5040"/>
+        </w:tabs>
+        <w:ind w:left="5040" w:hanging="360"/>
+      </w:pPr>
+      <w:rPr>
+        <w:rFonts w:ascii="Wingdings" w:hAnsi="Wingdings" w:hint="default"/>
+        <w:sz w:val="20"/>
+      </w:rPr>
+    </w:lvl>
+    <w:lvl w:ilvl="7" w:tentative="1">
+      <w:start w:val="1"/>
+      <w:numFmt w:val="bullet"/>
+      <w:lvlText w:val=""/>
+      <w:lvlJc w:val="left"/>
+      <w:pPr>
+        <w:tabs>
+          <w:tab w:val="num" w:pos="5760"/>
+        </w:tabs>
+        <w:ind w:left="5760" w:hanging="360"/>
+      </w:pPr>
+      <w:rPr>
+        <w:rFonts w:ascii="Wingdings" w:hAnsi="Wingdings" w:hint="default"/>
+        <w:sz w:val="20"/>
+      </w:rPr>
+    </w:lvl>
+    <w:lvl w:ilvl="8" w:tentative="1">
+      <w:start w:val="1"/>
+      <w:numFmt w:val="bullet"/>
+      <w:lvlText w:val=""/>
+      <w:lvlJc w:val="left"/>
+      <w:pPr>
+        <w:tabs>
+          <w:tab w:val="num" w:pos="6480"/>
+        </w:tabs>
+        <w:ind w:left="6480" w:hanging="360"/>
+      </w:pPr>
+      <w:rPr>
+        <w:rFonts w:ascii="Wingdings" w:hAnsi="Wingdings" w:hint="default"/>
+        <w:sz w:val="20"/>
+      </w:rPr>
+    </w:lvl>
+  </w:abstractNum>
+  <w:abstractNum w:abstractNumId="10" w15:restartNumberingAfterBreak="0">
+    <w:nsid w:val="1EE14B90"/>
+    <w:multiLevelType w:val="multilevel"/>
+    <w:tmpl w:val="FFFFFFFF"/>
+    <w:lvl w:ilvl="0">
+      <w:start w:val="1"/>
+      <w:numFmt w:val="bullet"/>
+      <w:lvlText w:val=""/>
+      <w:lvlJc w:val="left"/>
+      <w:pPr>
+        <w:tabs>
+          <w:tab w:val="num" w:pos="720"/>
+        </w:tabs>
+        <w:ind w:left="720" w:hanging="360"/>
+      </w:pPr>
+      <w:rPr>
+        <w:rFonts w:ascii="Symbol" w:hAnsi="Symbol" w:hint="default"/>
+        <w:sz w:val="20"/>
+      </w:rPr>
+    </w:lvl>
+    <w:lvl w:ilvl="1" w:tentative="1">
+      <w:start w:val="1"/>
+      <w:numFmt w:val="bullet"/>
+      <w:lvlText w:val="o"/>
+      <w:lvlJc w:val="left"/>
+      <w:pPr>
+        <w:tabs>
+          <w:tab w:val="num" w:pos="1440"/>
+        </w:tabs>
+        <w:ind w:left="1440" w:hanging="360"/>
+      </w:pPr>
+      <w:rPr>
+        <w:rFonts w:ascii="Courier New" w:hAnsi="Courier New" w:hint="default"/>
+        <w:sz w:val="20"/>
+      </w:rPr>
+    </w:lvl>
+    <w:lvl w:ilvl="2" w:tentative="1">
+      <w:start w:val="1"/>
+      <w:numFmt w:val="bullet"/>
+      <w:lvlText w:val=""/>
+      <w:lvlJc w:val="left"/>
+      <w:pPr>
+        <w:tabs>
+          <w:tab w:val="num" w:pos="2160"/>
+        </w:tabs>
+        <w:ind w:left="2160" w:hanging="360"/>
+      </w:pPr>
+      <w:rPr>
+        <w:rFonts w:ascii="Wingdings" w:hAnsi="Wingdings" w:hint="default"/>
+        <w:sz w:val="20"/>
+      </w:rPr>
+    </w:lvl>
+    <w:lvl w:ilvl="3" w:tentative="1">
+      <w:start w:val="1"/>
+      <w:numFmt w:val="bullet"/>
+      <w:lvlText w:val=""/>
+      <w:lvlJc w:val="left"/>
+      <w:pPr>
+        <w:tabs>
+          <w:tab w:val="num" w:pos="2880"/>
+        </w:tabs>
+        <w:ind w:left="2880" w:hanging="360"/>
+      </w:pPr>
+      <w:rPr>
+        <w:rFonts w:ascii="Wingdings" w:hAnsi="Wingdings" w:hint="default"/>
+        <w:sz w:val="20"/>
+      </w:rPr>
+    </w:lvl>
+    <w:lvl w:ilvl="4" w:tentative="1">
+      <w:start w:val="1"/>
+      <w:numFmt w:val="bullet"/>
+      <w:lvlText w:val=""/>
+      <w:lvlJc w:val="left"/>
+      <w:pPr>
+        <w:tabs>
+          <w:tab w:val="num" w:pos="3600"/>
+        </w:tabs>
+        <w:ind w:left="3600" w:hanging="360"/>
+      </w:pPr>
+      <w:rPr>
+        <w:rFonts w:ascii="Wingdings" w:hAnsi="Wingdings" w:hint="default"/>
+        <w:sz w:val="20"/>
+      </w:rPr>
+    </w:lvl>
+    <w:lvl w:ilvl="5" w:tentative="1">
+      <w:start w:val="1"/>
+      <w:numFmt w:val="bullet"/>
+      <w:lvlText w:val=""/>
+      <w:lvlJc w:val="left"/>
+      <w:pPr>
+        <w:tabs>
+          <w:tab w:val="num" w:pos="4320"/>
+        </w:tabs>
+        <w:ind w:left="4320" w:hanging="360"/>
+      </w:pPr>
+      <w:rPr>
+        <w:rFonts w:ascii="Wingdings" w:hAnsi="Wingdings" w:hint="default"/>
+        <w:sz w:val="20"/>
+      </w:rPr>
+    </w:lvl>
+    <w:lvl w:ilvl="6" w:tentative="1">
+      <w:start w:val="1"/>
+      <w:numFmt w:val="bullet"/>
+      <w:lvlText w:val=""/>
+      <w:lvlJc w:val="left"/>
+      <w:pPr>
+        <w:tabs>
+          <w:tab w:val="num" w:pos="5040"/>
+        </w:tabs>
+        <w:ind w:left="5040" w:hanging="360"/>
+      </w:pPr>
+      <w:rPr>
+        <w:rFonts w:ascii="Wingdings" w:hAnsi="Wingdings" w:hint="default"/>
+        <w:sz w:val="20"/>
+      </w:rPr>
+    </w:lvl>
+    <w:lvl w:ilvl="7" w:tentative="1">
+      <w:start w:val="1"/>
+      <w:numFmt w:val="bullet"/>
+      <w:lvlText w:val=""/>
+      <w:lvlJc w:val="left"/>
+      <w:pPr>
+        <w:tabs>
+          <w:tab w:val="num" w:pos="5760"/>
+        </w:tabs>
+        <w:ind w:left="5760" w:hanging="360"/>
+      </w:pPr>
+      <w:rPr>
+        <w:rFonts w:ascii="Wingdings" w:hAnsi="Wingdings" w:hint="default"/>
+        <w:sz w:val="20"/>
+      </w:rPr>
+    </w:lvl>
+    <w:lvl w:ilvl="8" w:tentative="1">
+      <w:start w:val="1"/>
+      <w:numFmt w:val="bullet"/>
+      <w:lvlText w:val=""/>
+      <w:lvlJc w:val="left"/>
+      <w:pPr>
+        <w:tabs>
+          <w:tab w:val="num" w:pos="6480"/>
+        </w:tabs>
+        <w:ind w:left="6480" w:hanging="360"/>
+      </w:pPr>
+      <w:rPr>
+        <w:rFonts w:ascii="Wingdings" w:hAnsi="Wingdings" w:hint="default"/>
+        <w:sz w:val="20"/>
+      </w:rPr>
+    </w:lvl>
+  </w:abstractNum>
+  <w:abstractNum w:abstractNumId="11" w15:restartNumberingAfterBreak="0">
+    <w:nsid w:val="247D7A25"/>
+    <w:multiLevelType w:val="multilevel"/>
+    <w:tmpl w:val="FFFFFFFF"/>
+    <w:lvl w:ilvl="0">
+      <w:start w:val="1"/>
+      <w:numFmt w:val="bullet"/>
+      <w:lvlText w:val=""/>
+      <w:lvlJc w:val="left"/>
+      <w:pPr>
+        <w:tabs>
+          <w:tab w:val="num" w:pos="720"/>
+        </w:tabs>
+        <w:ind w:left="720" w:hanging="360"/>
+      </w:pPr>
+      <w:rPr>
+        <w:rFonts w:ascii="Symbol" w:hAnsi="Symbol" w:hint="default"/>
+        <w:sz w:val="20"/>
+      </w:rPr>
+    </w:lvl>
+    <w:lvl w:ilvl="1" w:tentative="1">
+      <w:start w:val="1"/>
+      <w:numFmt w:val="bullet"/>
+      <w:lvlText w:val="o"/>
+      <w:lvlJc w:val="left"/>
+      <w:pPr>
+        <w:tabs>
+          <w:tab w:val="num" w:pos="1440"/>
+        </w:tabs>
+        <w:ind w:left="1440" w:hanging="360"/>
+      </w:pPr>
+      <w:rPr>
+        <w:rFonts w:ascii="Courier New" w:hAnsi="Courier New" w:hint="default"/>
+        <w:sz w:val="20"/>
+      </w:rPr>
+    </w:lvl>
+    <w:lvl w:ilvl="2" w:tentative="1">
+      <w:start w:val="1"/>
+      <w:numFmt w:val="bullet"/>
+      <w:lvlText w:val=""/>
+      <w:lvlJc w:val="left"/>
+      <w:pPr>
+        <w:tabs>
+          <w:tab w:val="num" w:pos="2160"/>
+        </w:tabs>
+        <w:ind w:left="2160" w:hanging="360"/>
+      </w:pPr>
+      <w:rPr>
+        <w:rFonts w:ascii="Wingdings" w:hAnsi="Wingdings" w:hint="default"/>
+        <w:sz w:val="20"/>
+      </w:rPr>
+    </w:lvl>
+    <w:lvl w:ilvl="3" w:tentative="1">
+      <w:start w:val="1"/>
+      <w:numFmt w:val="bullet"/>
+      <w:lvlText w:val=""/>
+      <w:lvlJc w:val="left"/>
+      <w:pPr>
+        <w:tabs>
+          <w:tab w:val="num" w:pos="2880"/>
+        </w:tabs>
+        <w:ind w:left="2880" w:hanging="360"/>
+      </w:pPr>
+      <w:rPr>
+        <w:rFonts w:ascii="Wingdings" w:hAnsi="Wingdings" w:hint="default"/>
+        <w:sz w:val="20"/>
+      </w:rPr>
+    </w:lvl>
+    <w:lvl w:ilvl="4" w:tentative="1">
+      <w:start w:val="1"/>
+      <w:numFmt w:val="bullet"/>
+      <w:lvlText w:val=""/>
+      <w:lvlJc w:val="left"/>
+      <w:pPr>
+        <w:tabs>
+          <w:tab w:val="num" w:pos="3600"/>
+        </w:tabs>
+        <w:ind w:left="3600" w:hanging="360"/>
+      </w:pPr>
+      <w:rPr>
+        <w:rFonts w:ascii="Wingdings" w:hAnsi="Wingdings" w:hint="default"/>
+        <w:sz w:val="20"/>
+      </w:rPr>
+    </w:lvl>
+    <w:lvl w:ilvl="5" w:tentative="1">
+      <w:start w:val="1"/>
+      <w:numFmt w:val="bullet"/>
+      <w:lvlText w:val=""/>
+      <w:lvlJc w:val="left"/>
+      <w:pPr>
+        <w:tabs>
+          <w:tab w:val="num" w:pos="4320"/>
+        </w:tabs>
+        <w:ind w:left="4320" w:hanging="360"/>
+      </w:pPr>
+      <w:rPr>
+        <w:rFonts w:ascii="Wingdings" w:hAnsi="Wingdings" w:hint="default"/>
+        <w:sz w:val="20"/>
+      </w:rPr>
+    </w:lvl>
+    <w:lvl w:ilvl="6" w:tentative="1">
+      <w:start w:val="1"/>
+      <w:numFmt w:val="bullet"/>
+      <w:lvlText w:val=""/>
+      <w:lvlJc w:val="left"/>
+      <w:pPr>
+        <w:tabs>
+          <w:tab w:val="num" w:pos="5040"/>
+        </w:tabs>
+        <w:ind w:left="5040" w:hanging="360"/>
+      </w:pPr>
+      <w:rPr>
+        <w:rFonts w:ascii="Wingdings" w:hAnsi="Wingdings" w:hint="default"/>
+        <w:sz w:val="20"/>
+      </w:rPr>
+    </w:lvl>
+    <w:lvl w:ilvl="7" w:tentative="1">
+      <w:start w:val="1"/>
+      <w:numFmt w:val="bullet"/>
+      <w:lvlText w:val=""/>
+      <w:lvlJc w:val="left"/>
+      <w:pPr>
+        <w:tabs>
+          <w:tab w:val="num" w:pos="5760"/>
+        </w:tabs>
+        <w:ind w:left="5760" w:hanging="360"/>
+      </w:pPr>
+      <w:rPr>
+        <w:rFonts w:ascii="Wingdings" w:hAnsi="Wingdings" w:hint="default"/>
+        <w:sz w:val="20"/>
+      </w:rPr>
+    </w:lvl>
+    <w:lvl w:ilvl="8" w:tentative="1">
+      <w:start w:val="1"/>
+      <w:numFmt w:val="bullet"/>
+      <w:lvlText w:val=""/>
+      <w:lvlJc w:val="left"/>
+      <w:pPr>
+        <w:tabs>
+          <w:tab w:val="num" w:pos="6480"/>
+        </w:tabs>
+        <w:ind w:left="6480" w:hanging="360"/>
+      </w:pPr>
+      <w:rPr>
+        <w:rFonts w:ascii="Wingdings" w:hAnsi="Wingdings" w:hint="default"/>
+        <w:sz w:val="20"/>
+      </w:rPr>
+    </w:lvl>
+  </w:abstractNum>
+  <w:abstractNum w:abstractNumId="12" w15:restartNumberingAfterBreak="0">
+    <w:nsid w:val="27605398"/>
+    <w:multiLevelType w:val="multilevel"/>
+    <w:tmpl w:val="FFFFFFFF"/>
+    <w:lvl w:ilvl="0">
+      <w:start w:val="1"/>
+      <w:numFmt w:val="bullet"/>
+      <w:lvlText w:val=""/>
+      <w:lvlJc w:val="left"/>
+      <w:pPr>
+        <w:tabs>
+          <w:tab w:val="num" w:pos="720"/>
+        </w:tabs>
+        <w:ind w:left="720" w:hanging="360"/>
+      </w:pPr>
+      <w:rPr>
+        <w:rFonts w:ascii="Symbol" w:hAnsi="Symbol" w:hint="default"/>
+        <w:sz w:val="20"/>
+      </w:rPr>
+    </w:lvl>
+    <w:lvl w:ilvl="1" w:tentative="1">
+      <w:start w:val="1"/>
+      <w:numFmt w:val="bullet"/>
+      <w:lvlText w:val="o"/>
+      <w:lvlJc w:val="left"/>
+      <w:pPr>
+        <w:tabs>
+          <w:tab w:val="num" w:pos="1440"/>
+        </w:tabs>
+        <w:ind w:left="1440" w:hanging="360"/>
+      </w:pPr>
+      <w:rPr>
+        <w:rFonts w:ascii="Courier New" w:hAnsi="Courier New" w:hint="default"/>
+        <w:sz w:val="20"/>
+      </w:rPr>
+    </w:lvl>
+    <w:lvl w:ilvl="2" w:tentative="1">
+      <w:start w:val="1"/>
+      <w:numFmt w:val="bullet"/>
+      <w:lvlText w:val=""/>
+      <w:lvlJc w:val="left"/>
+      <w:pPr>
+        <w:tabs>
+          <w:tab w:val="num" w:pos="2160"/>
+        </w:tabs>
+        <w:ind w:left="2160" w:hanging="360"/>
+      </w:pPr>
+      <w:rPr>
+        <w:rFonts w:ascii="Wingdings" w:hAnsi="Wingdings" w:hint="default"/>
+        <w:sz w:val="20"/>
+      </w:rPr>
+    </w:lvl>
+    <w:lvl w:ilvl="3" w:tentative="1">
+      <w:start w:val="1"/>
+      <w:numFmt w:val="bullet"/>
+      <w:lvlText w:val=""/>
+      <w:lvlJc w:val="left"/>
+      <w:pPr>
+        <w:tabs>
+          <w:tab w:val="num" w:pos="2880"/>
+        </w:tabs>
+        <w:ind w:left="2880" w:hanging="360"/>
+      </w:pPr>
+      <w:rPr>
+        <w:rFonts w:ascii="Wingdings" w:hAnsi="Wingdings" w:hint="default"/>
+        <w:sz w:val="20"/>
+      </w:rPr>
+    </w:lvl>
+    <w:lvl w:ilvl="4" w:tentative="1">
+      <w:start w:val="1"/>
+      <w:numFmt w:val="bullet"/>
+      <w:lvlText w:val=""/>
+      <w:lvlJc w:val="left"/>
+      <w:pPr>
+        <w:tabs>
+          <w:tab w:val="num" w:pos="3600"/>
+        </w:tabs>
+        <w:ind w:left="3600" w:hanging="360"/>
+      </w:pPr>
+      <w:rPr>
+        <w:rFonts w:ascii="Wingdings" w:hAnsi="Wingdings" w:hint="default"/>
+        <w:sz w:val="20"/>
+      </w:rPr>
+    </w:lvl>
+    <w:lvl w:ilvl="5" w:tentative="1">
+      <w:start w:val="1"/>
+      <w:numFmt w:val="bullet"/>
+      <w:lvlText w:val=""/>
+      <w:lvlJc w:val="left"/>
+      <w:pPr>
+        <w:tabs>
+          <w:tab w:val="num" w:pos="4320"/>
+        </w:tabs>
+        <w:ind w:left="4320" w:hanging="360"/>
+      </w:pPr>
+      <w:rPr>
+        <w:rFonts w:ascii="Wingdings" w:hAnsi="Wingdings" w:hint="default"/>
+        <w:sz w:val="20"/>
+      </w:rPr>
+    </w:lvl>
+    <w:lvl w:ilvl="6" w:tentative="1">
+      <w:start w:val="1"/>
+      <w:numFmt w:val="bullet"/>
+      <w:lvlText w:val=""/>
+      <w:lvlJc w:val="left"/>
+      <w:pPr>
+        <w:tabs>
+          <w:tab w:val="num" w:pos="5040"/>
+        </w:tabs>
+        <w:ind w:left="5040" w:hanging="360"/>
+      </w:pPr>
+      <w:rPr>
+        <w:rFonts w:ascii="Wingdings" w:hAnsi="Wingdings" w:hint="default"/>
+        <w:sz w:val="20"/>
+      </w:rPr>
+    </w:lvl>
+    <w:lvl w:ilvl="7" w:tentative="1">
+      <w:start w:val="1"/>
+      <w:numFmt w:val="bullet"/>
+      <w:lvlText w:val=""/>
+      <w:lvlJc w:val="left"/>
+      <w:pPr>
+        <w:tabs>
+          <w:tab w:val="num" w:pos="5760"/>
+        </w:tabs>
+        <w:ind w:left="5760" w:hanging="360"/>
+      </w:pPr>
+      <w:rPr>
+        <w:rFonts w:ascii="Wingdings" w:hAnsi="Wingdings" w:hint="default"/>
+        <w:sz w:val="20"/>
+      </w:rPr>
+    </w:lvl>
+    <w:lvl w:ilvl="8" w:tentative="1">
+      <w:start w:val="1"/>
+      <w:numFmt w:val="bullet"/>
+      <w:lvlText w:val=""/>
+      <w:lvlJc w:val="left"/>
+      <w:pPr>
+        <w:tabs>
+          <w:tab w:val="num" w:pos="6480"/>
+        </w:tabs>
+        <w:ind w:left="6480" w:hanging="360"/>
+      </w:pPr>
+      <w:rPr>
+        <w:rFonts w:ascii="Wingdings" w:hAnsi="Wingdings" w:hint="default"/>
+        <w:sz w:val="20"/>
+      </w:rPr>
+    </w:lvl>
+  </w:abstractNum>
+  <w:abstractNum w:abstractNumId="13" w15:restartNumberingAfterBreak="0">
     <w:nsid w:val="3BF56357"/>
     <w:multiLevelType w:val="hybridMultilevel"/>
     <w:tmpl w:val="1B2A8100"/>
@@ -668,6 +2281,900 @@
       </w:pPr>
       <w:rPr>
         <w:rFonts w:ascii="Wingdings" w:hAnsi="Wingdings" w:hint="default"/>
+      </w:rPr>
+    </w:lvl>
+  </w:abstractNum>
+  <w:abstractNum w:abstractNumId="14" w15:restartNumberingAfterBreak="0">
+    <w:nsid w:val="3C623A4E"/>
+    <w:multiLevelType w:val="multilevel"/>
+    <w:tmpl w:val="FFFFFFFF"/>
+    <w:lvl w:ilvl="0">
+      <w:start w:val="1"/>
+      <w:numFmt w:val="bullet"/>
+      <w:lvlText w:val=""/>
+      <w:lvlJc w:val="left"/>
+      <w:pPr>
+        <w:tabs>
+          <w:tab w:val="num" w:pos="720"/>
+        </w:tabs>
+        <w:ind w:left="720" w:hanging="360"/>
+      </w:pPr>
+      <w:rPr>
+        <w:rFonts w:ascii="Symbol" w:hAnsi="Symbol" w:hint="default"/>
+        <w:sz w:val="20"/>
+      </w:rPr>
+    </w:lvl>
+    <w:lvl w:ilvl="1" w:tentative="1">
+      <w:start w:val="1"/>
+      <w:numFmt w:val="bullet"/>
+      <w:lvlText w:val="o"/>
+      <w:lvlJc w:val="left"/>
+      <w:pPr>
+        <w:tabs>
+          <w:tab w:val="num" w:pos="1440"/>
+        </w:tabs>
+        <w:ind w:left="1440" w:hanging="360"/>
+      </w:pPr>
+      <w:rPr>
+        <w:rFonts w:ascii="Courier New" w:hAnsi="Courier New" w:hint="default"/>
+        <w:sz w:val="20"/>
+      </w:rPr>
+    </w:lvl>
+    <w:lvl w:ilvl="2" w:tentative="1">
+      <w:start w:val="1"/>
+      <w:numFmt w:val="bullet"/>
+      <w:lvlText w:val=""/>
+      <w:lvlJc w:val="left"/>
+      <w:pPr>
+        <w:tabs>
+          <w:tab w:val="num" w:pos="2160"/>
+        </w:tabs>
+        <w:ind w:left="2160" w:hanging="360"/>
+      </w:pPr>
+      <w:rPr>
+        <w:rFonts w:ascii="Wingdings" w:hAnsi="Wingdings" w:hint="default"/>
+        <w:sz w:val="20"/>
+      </w:rPr>
+    </w:lvl>
+    <w:lvl w:ilvl="3" w:tentative="1">
+      <w:start w:val="1"/>
+      <w:numFmt w:val="bullet"/>
+      <w:lvlText w:val=""/>
+      <w:lvlJc w:val="left"/>
+      <w:pPr>
+        <w:tabs>
+          <w:tab w:val="num" w:pos="2880"/>
+        </w:tabs>
+        <w:ind w:left="2880" w:hanging="360"/>
+      </w:pPr>
+      <w:rPr>
+        <w:rFonts w:ascii="Wingdings" w:hAnsi="Wingdings" w:hint="default"/>
+        <w:sz w:val="20"/>
+      </w:rPr>
+    </w:lvl>
+    <w:lvl w:ilvl="4" w:tentative="1">
+      <w:start w:val="1"/>
+      <w:numFmt w:val="bullet"/>
+      <w:lvlText w:val=""/>
+      <w:lvlJc w:val="left"/>
+      <w:pPr>
+        <w:tabs>
+          <w:tab w:val="num" w:pos="3600"/>
+        </w:tabs>
+        <w:ind w:left="3600" w:hanging="360"/>
+      </w:pPr>
+      <w:rPr>
+        <w:rFonts w:ascii="Wingdings" w:hAnsi="Wingdings" w:hint="default"/>
+        <w:sz w:val="20"/>
+      </w:rPr>
+    </w:lvl>
+    <w:lvl w:ilvl="5" w:tentative="1">
+      <w:start w:val="1"/>
+      <w:numFmt w:val="bullet"/>
+      <w:lvlText w:val=""/>
+      <w:lvlJc w:val="left"/>
+      <w:pPr>
+        <w:tabs>
+          <w:tab w:val="num" w:pos="4320"/>
+        </w:tabs>
+        <w:ind w:left="4320" w:hanging="360"/>
+      </w:pPr>
+      <w:rPr>
+        <w:rFonts w:ascii="Wingdings" w:hAnsi="Wingdings" w:hint="default"/>
+        <w:sz w:val="20"/>
+      </w:rPr>
+    </w:lvl>
+    <w:lvl w:ilvl="6" w:tentative="1">
+      <w:start w:val="1"/>
+      <w:numFmt w:val="bullet"/>
+      <w:lvlText w:val=""/>
+      <w:lvlJc w:val="left"/>
+      <w:pPr>
+        <w:tabs>
+          <w:tab w:val="num" w:pos="5040"/>
+        </w:tabs>
+        <w:ind w:left="5040" w:hanging="360"/>
+      </w:pPr>
+      <w:rPr>
+        <w:rFonts w:ascii="Wingdings" w:hAnsi="Wingdings" w:hint="default"/>
+        <w:sz w:val="20"/>
+      </w:rPr>
+    </w:lvl>
+    <w:lvl w:ilvl="7" w:tentative="1">
+      <w:start w:val="1"/>
+      <w:numFmt w:val="bullet"/>
+      <w:lvlText w:val=""/>
+      <w:lvlJc w:val="left"/>
+      <w:pPr>
+        <w:tabs>
+          <w:tab w:val="num" w:pos="5760"/>
+        </w:tabs>
+        <w:ind w:left="5760" w:hanging="360"/>
+      </w:pPr>
+      <w:rPr>
+        <w:rFonts w:ascii="Wingdings" w:hAnsi="Wingdings" w:hint="default"/>
+        <w:sz w:val="20"/>
+      </w:rPr>
+    </w:lvl>
+    <w:lvl w:ilvl="8" w:tentative="1">
+      <w:start w:val="1"/>
+      <w:numFmt w:val="bullet"/>
+      <w:lvlText w:val=""/>
+      <w:lvlJc w:val="left"/>
+      <w:pPr>
+        <w:tabs>
+          <w:tab w:val="num" w:pos="6480"/>
+        </w:tabs>
+        <w:ind w:left="6480" w:hanging="360"/>
+      </w:pPr>
+      <w:rPr>
+        <w:rFonts w:ascii="Wingdings" w:hAnsi="Wingdings" w:hint="default"/>
+        <w:sz w:val="20"/>
+      </w:rPr>
+    </w:lvl>
+  </w:abstractNum>
+  <w:abstractNum w:abstractNumId="15" w15:restartNumberingAfterBreak="0">
+    <w:nsid w:val="5A023F23"/>
+    <w:multiLevelType w:val="multilevel"/>
+    <w:tmpl w:val="FFFFFFFF"/>
+    <w:lvl w:ilvl="0">
+      <w:start w:val="1"/>
+      <w:numFmt w:val="bullet"/>
+      <w:lvlText w:val=""/>
+      <w:lvlJc w:val="left"/>
+      <w:pPr>
+        <w:tabs>
+          <w:tab w:val="num" w:pos="720"/>
+        </w:tabs>
+        <w:ind w:left="720" w:hanging="360"/>
+      </w:pPr>
+      <w:rPr>
+        <w:rFonts w:ascii="Symbol" w:hAnsi="Symbol" w:hint="default"/>
+        <w:sz w:val="20"/>
+      </w:rPr>
+    </w:lvl>
+    <w:lvl w:ilvl="1" w:tentative="1">
+      <w:start w:val="1"/>
+      <w:numFmt w:val="bullet"/>
+      <w:lvlText w:val="o"/>
+      <w:lvlJc w:val="left"/>
+      <w:pPr>
+        <w:tabs>
+          <w:tab w:val="num" w:pos="1440"/>
+        </w:tabs>
+        <w:ind w:left="1440" w:hanging="360"/>
+      </w:pPr>
+      <w:rPr>
+        <w:rFonts w:ascii="Courier New" w:hAnsi="Courier New" w:hint="default"/>
+        <w:sz w:val="20"/>
+      </w:rPr>
+    </w:lvl>
+    <w:lvl w:ilvl="2" w:tentative="1">
+      <w:start w:val="1"/>
+      <w:numFmt w:val="bullet"/>
+      <w:lvlText w:val=""/>
+      <w:lvlJc w:val="left"/>
+      <w:pPr>
+        <w:tabs>
+          <w:tab w:val="num" w:pos="2160"/>
+        </w:tabs>
+        <w:ind w:left="2160" w:hanging="360"/>
+      </w:pPr>
+      <w:rPr>
+        <w:rFonts w:ascii="Wingdings" w:hAnsi="Wingdings" w:hint="default"/>
+        <w:sz w:val="20"/>
+      </w:rPr>
+    </w:lvl>
+    <w:lvl w:ilvl="3" w:tentative="1">
+      <w:start w:val="1"/>
+      <w:numFmt w:val="bullet"/>
+      <w:lvlText w:val=""/>
+      <w:lvlJc w:val="left"/>
+      <w:pPr>
+        <w:tabs>
+          <w:tab w:val="num" w:pos="2880"/>
+        </w:tabs>
+        <w:ind w:left="2880" w:hanging="360"/>
+      </w:pPr>
+      <w:rPr>
+        <w:rFonts w:ascii="Wingdings" w:hAnsi="Wingdings" w:hint="default"/>
+        <w:sz w:val="20"/>
+      </w:rPr>
+    </w:lvl>
+    <w:lvl w:ilvl="4" w:tentative="1">
+      <w:start w:val="1"/>
+      <w:numFmt w:val="bullet"/>
+      <w:lvlText w:val=""/>
+      <w:lvlJc w:val="left"/>
+      <w:pPr>
+        <w:tabs>
+          <w:tab w:val="num" w:pos="3600"/>
+        </w:tabs>
+        <w:ind w:left="3600" w:hanging="360"/>
+      </w:pPr>
+      <w:rPr>
+        <w:rFonts w:ascii="Wingdings" w:hAnsi="Wingdings" w:hint="default"/>
+        <w:sz w:val="20"/>
+      </w:rPr>
+    </w:lvl>
+    <w:lvl w:ilvl="5" w:tentative="1">
+      <w:start w:val="1"/>
+      <w:numFmt w:val="bullet"/>
+      <w:lvlText w:val=""/>
+      <w:lvlJc w:val="left"/>
+      <w:pPr>
+        <w:tabs>
+          <w:tab w:val="num" w:pos="4320"/>
+        </w:tabs>
+        <w:ind w:left="4320" w:hanging="360"/>
+      </w:pPr>
+      <w:rPr>
+        <w:rFonts w:ascii="Wingdings" w:hAnsi="Wingdings" w:hint="default"/>
+        <w:sz w:val="20"/>
+      </w:rPr>
+    </w:lvl>
+    <w:lvl w:ilvl="6" w:tentative="1">
+      <w:start w:val="1"/>
+      <w:numFmt w:val="bullet"/>
+      <w:lvlText w:val=""/>
+      <w:lvlJc w:val="left"/>
+      <w:pPr>
+        <w:tabs>
+          <w:tab w:val="num" w:pos="5040"/>
+        </w:tabs>
+        <w:ind w:left="5040" w:hanging="360"/>
+      </w:pPr>
+      <w:rPr>
+        <w:rFonts w:ascii="Wingdings" w:hAnsi="Wingdings" w:hint="default"/>
+        <w:sz w:val="20"/>
+      </w:rPr>
+    </w:lvl>
+    <w:lvl w:ilvl="7" w:tentative="1">
+      <w:start w:val="1"/>
+      <w:numFmt w:val="bullet"/>
+      <w:lvlText w:val=""/>
+      <w:lvlJc w:val="left"/>
+      <w:pPr>
+        <w:tabs>
+          <w:tab w:val="num" w:pos="5760"/>
+        </w:tabs>
+        <w:ind w:left="5760" w:hanging="360"/>
+      </w:pPr>
+      <w:rPr>
+        <w:rFonts w:ascii="Wingdings" w:hAnsi="Wingdings" w:hint="default"/>
+        <w:sz w:val="20"/>
+      </w:rPr>
+    </w:lvl>
+    <w:lvl w:ilvl="8" w:tentative="1">
+      <w:start w:val="1"/>
+      <w:numFmt w:val="bullet"/>
+      <w:lvlText w:val=""/>
+      <w:lvlJc w:val="left"/>
+      <w:pPr>
+        <w:tabs>
+          <w:tab w:val="num" w:pos="6480"/>
+        </w:tabs>
+        <w:ind w:left="6480" w:hanging="360"/>
+      </w:pPr>
+      <w:rPr>
+        <w:rFonts w:ascii="Wingdings" w:hAnsi="Wingdings" w:hint="default"/>
+        <w:sz w:val="20"/>
+      </w:rPr>
+    </w:lvl>
+  </w:abstractNum>
+  <w:abstractNum w:abstractNumId="16" w15:restartNumberingAfterBreak="0">
+    <w:nsid w:val="6EF861C8"/>
+    <w:multiLevelType w:val="multilevel"/>
+    <w:tmpl w:val="FFFFFFFF"/>
+    <w:lvl w:ilvl="0">
+      <w:start w:val="1"/>
+      <w:numFmt w:val="bullet"/>
+      <w:lvlText w:val=""/>
+      <w:lvlJc w:val="left"/>
+      <w:pPr>
+        <w:tabs>
+          <w:tab w:val="num" w:pos="720"/>
+        </w:tabs>
+        <w:ind w:left="720" w:hanging="360"/>
+      </w:pPr>
+      <w:rPr>
+        <w:rFonts w:ascii="Symbol" w:hAnsi="Symbol" w:hint="default"/>
+        <w:sz w:val="20"/>
+      </w:rPr>
+    </w:lvl>
+    <w:lvl w:ilvl="1" w:tentative="1">
+      <w:start w:val="1"/>
+      <w:numFmt w:val="bullet"/>
+      <w:lvlText w:val="o"/>
+      <w:lvlJc w:val="left"/>
+      <w:pPr>
+        <w:tabs>
+          <w:tab w:val="num" w:pos="1440"/>
+        </w:tabs>
+        <w:ind w:left="1440" w:hanging="360"/>
+      </w:pPr>
+      <w:rPr>
+        <w:rFonts w:ascii="Courier New" w:hAnsi="Courier New" w:hint="default"/>
+        <w:sz w:val="20"/>
+      </w:rPr>
+    </w:lvl>
+    <w:lvl w:ilvl="2" w:tentative="1">
+      <w:start w:val="1"/>
+      <w:numFmt w:val="bullet"/>
+      <w:lvlText w:val=""/>
+      <w:lvlJc w:val="left"/>
+      <w:pPr>
+        <w:tabs>
+          <w:tab w:val="num" w:pos="2160"/>
+        </w:tabs>
+        <w:ind w:left="2160" w:hanging="360"/>
+      </w:pPr>
+      <w:rPr>
+        <w:rFonts w:ascii="Wingdings" w:hAnsi="Wingdings" w:hint="default"/>
+        <w:sz w:val="20"/>
+      </w:rPr>
+    </w:lvl>
+    <w:lvl w:ilvl="3" w:tentative="1">
+      <w:start w:val="1"/>
+      <w:numFmt w:val="bullet"/>
+      <w:lvlText w:val=""/>
+      <w:lvlJc w:val="left"/>
+      <w:pPr>
+        <w:tabs>
+          <w:tab w:val="num" w:pos="2880"/>
+        </w:tabs>
+        <w:ind w:left="2880" w:hanging="360"/>
+      </w:pPr>
+      <w:rPr>
+        <w:rFonts w:ascii="Wingdings" w:hAnsi="Wingdings" w:hint="default"/>
+        <w:sz w:val="20"/>
+      </w:rPr>
+    </w:lvl>
+    <w:lvl w:ilvl="4" w:tentative="1">
+      <w:start w:val="1"/>
+      <w:numFmt w:val="bullet"/>
+      <w:lvlText w:val=""/>
+      <w:lvlJc w:val="left"/>
+      <w:pPr>
+        <w:tabs>
+          <w:tab w:val="num" w:pos="3600"/>
+        </w:tabs>
+        <w:ind w:left="3600" w:hanging="360"/>
+      </w:pPr>
+      <w:rPr>
+        <w:rFonts w:ascii="Wingdings" w:hAnsi="Wingdings" w:hint="default"/>
+        <w:sz w:val="20"/>
+      </w:rPr>
+    </w:lvl>
+    <w:lvl w:ilvl="5" w:tentative="1">
+      <w:start w:val="1"/>
+      <w:numFmt w:val="bullet"/>
+      <w:lvlText w:val=""/>
+      <w:lvlJc w:val="left"/>
+      <w:pPr>
+        <w:tabs>
+          <w:tab w:val="num" w:pos="4320"/>
+        </w:tabs>
+        <w:ind w:left="4320" w:hanging="360"/>
+      </w:pPr>
+      <w:rPr>
+        <w:rFonts w:ascii="Wingdings" w:hAnsi="Wingdings" w:hint="default"/>
+        <w:sz w:val="20"/>
+      </w:rPr>
+    </w:lvl>
+    <w:lvl w:ilvl="6" w:tentative="1">
+      <w:start w:val="1"/>
+      <w:numFmt w:val="bullet"/>
+      <w:lvlText w:val=""/>
+      <w:lvlJc w:val="left"/>
+      <w:pPr>
+        <w:tabs>
+          <w:tab w:val="num" w:pos="5040"/>
+        </w:tabs>
+        <w:ind w:left="5040" w:hanging="360"/>
+      </w:pPr>
+      <w:rPr>
+        <w:rFonts w:ascii="Wingdings" w:hAnsi="Wingdings" w:hint="default"/>
+        <w:sz w:val="20"/>
+      </w:rPr>
+    </w:lvl>
+    <w:lvl w:ilvl="7" w:tentative="1">
+      <w:start w:val="1"/>
+      <w:numFmt w:val="bullet"/>
+      <w:lvlText w:val=""/>
+      <w:lvlJc w:val="left"/>
+      <w:pPr>
+        <w:tabs>
+          <w:tab w:val="num" w:pos="5760"/>
+        </w:tabs>
+        <w:ind w:left="5760" w:hanging="360"/>
+      </w:pPr>
+      <w:rPr>
+        <w:rFonts w:ascii="Wingdings" w:hAnsi="Wingdings" w:hint="default"/>
+        <w:sz w:val="20"/>
+      </w:rPr>
+    </w:lvl>
+    <w:lvl w:ilvl="8" w:tentative="1">
+      <w:start w:val="1"/>
+      <w:numFmt w:val="bullet"/>
+      <w:lvlText w:val=""/>
+      <w:lvlJc w:val="left"/>
+      <w:pPr>
+        <w:tabs>
+          <w:tab w:val="num" w:pos="6480"/>
+        </w:tabs>
+        <w:ind w:left="6480" w:hanging="360"/>
+      </w:pPr>
+      <w:rPr>
+        <w:rFonts w:ascii="Wingdings" w:hAnsi="Wingdings" w:hint="default"/>
+        <w:sz w:val="20"/>
+      </w:rPr>
+    </w:lvl>
+  </w:abstractNum>
+  <w:abstractNum w:abstractNumId="17" w15:restartNumberingAfterBreak="0">
+    <w:nsid w:val="78885CBC"/>
+    <w:multiLevelType w:val="multilevel"/>
+    <w:tmpl w:val="FFFFFFFF"/>
+    <w:lvl w:ilvl="0">
+      <w:start w:val="1"/>
+      <w:numFmt w:val="bullet"/>
+      <w:lvlText w:val=""/>
+      <w:lvlJc w:val="left"/>
+      <w:pPr>
+        <w:tabs>
+          <w:tab w:val="num" w:pos="720"/>
+        </w:tabs>
+        <w:ind w:left="720" w:hanging="360"/>
+      </w:pPr>
+      <w:rPr>
+        <w:rFonts w:ascii="Symbol" w:hAnsi="Symbol" w:hint="default"/>
+        <w:sz w:val="20"/>
+      </w:rPr>
+    </w:lvl>
+    <w:lvl w:ilvl="1" w:tentative="1">
+      <w:start w:val="1"/>
+      <w:numFmt w:val="bullet"/>
+      <w:lvlText w:val="o"/>
+      <w:lvlJc w:val="left"/>
+      <w:pPr>
+        <w:tabs>
+          <w:tab w:val="num" w:pos="1440"/>
+        </w:tabs>
+        <w:ind w:left="1440" w:hanging="360"/>
+      </w:pPr>
+      <w:rPr>
+        <w:rFonts w:ascii="Courier New" w:hAnsi="Courier New" w:hint="default"/>
+        <w:sz w:val="20"/>
+      </w:rPr>
+    </w:lvl>
+    <w:lvl w:ilvl="2" w:tentative="1">
+      <w:start w:val="1"/>
+      <w:numFmt w:val="bullet"/>
+      <w:lvlText w:val=""/>
+      <w:lvlJc w:val="left"/>
+      <w:pPr>
+        <w:tabs>
+          <w:tab w:val="num" w:pos="2160"/>
+        </w:tabs>
+        <w:ind w:left="2160" w:hanging="360"/>
+      </w:pPr>
+      <w:rPr>
+        <w:rFonts w:ascii="Wingdings" w:hAnsi="Wingdings" w:hint="default"/>
+        <w:sz w:val="20"/>
+      </w:rPr>
+    </w:lvl>
+    <w:lvl w:ilvl="3" w:tentative="1">
+      <w:start w:val="1"/>
+      <w:numFmt w:val="bullet"/>
+      <w:lvlText w:val=""/>
+      <w:lvlJc w:val="left"/>
+      <w:pPr>
+        <w:tabs>
+          <w:tab w:val="num" w:pos="2880"/>
+        </w:tabs>
+        <w:ind w:left="2880" w:hanging="360"/>
+      </w:pPr>
+      <w:rPr>
+        <w:rFonts w:ascii="Wingdings" w:hAnsi="Wingdings" w:hint="default"/>
+        <w:sz w:val="20"/>
+      </w:rPr>
+    </w:lvl>
+    <w:lvl w:ilvl="4" w:tentative="1">
+      <w:start w:val="1"/>
+      <w:numFmt w:val="bullet"/>
+      <w:lvlText w:val=""/>
+      <w:lvlJc w:val="left"/>
+      <w:pPr>
+        <w:tabs>
+          <w:tab w:val="num" w:pos="3600"/>
+        </w:tabs>
+        <w:ind w:left="3600" w:hanging="360"/>
+      </w:pPr>
+      <w:rPr>
+        <w:rFonts w:ascii="Wingdings" w:hAnsi="Wingdings" w:hint="default"/>
+        <w:sz w:val="20"/>
+      </w:rPr>
+    </w:lvl>
+    <w:lvl w:ilvl="5" w:tentative="1">
+      <w:start w:val="1"/>
+      <w:numFmt w:val="bullet"/>
+      <w:lvlText w:val=""/>
+      <w:lvlJc w:val="left"/>
+      <w:pPr>
+        <w:tabs>
+          <w:tab w:val="num" w:pos="4320"/>
+        </w:tabs>
+        <w:ind w:left="4320" w:hanging="360"/>
+      </w:pPr>
+      <w:rPr>
+        <w:rFonts w:ascii="Wingdings" w:hAnsi="Wingdings" w:hint="default"/>
+        <w:sz w:val="20"/>
+      </w:rPr>
+    </w:lvl>
+    <w:lvl w:ilvl="6" w:tentative="1">
+      <w:start w:val="1"/>
+      <w:numFmt w:val="bullet"/>
+      <w:lvlText w:val=""/>
+      <w:lvlJc w:val="left"/>
+      <w:pPr>
+        <w:tabs>
+          <w:tab w:val="num" w:pos="5040"/>
+        </w:tabs>
+        <w:ind w:left="5040" w:hanging="360"/>
+      </w:pPr>
+      <w:rPr>
+        <w:rFonts w:ascii="Wingdings" w:hAnsi="Wingdings" w:hint="default"/>
+        <w:sz w:val="20"/>
+      </w:rPr>
+    </w:lvl>
+    <w:lvl w:ilvl="7" w:tentative="1">
+      <w:start w:val="1"/>
+      <w:numFmt w:val="bullet"/>
+      <w:lvlText w:val=""/>
+      <w:lvlJc w:val="left"/>
+      <w:pPr>
+        <w:tabs>
+          <w:tab w:val="num" w:pos="5760"/>
+        </w:tabs>
+        <w:ind w:left="5760" w:hanging="360"/>
+      </w:pPr>
+      <w:rPr>
+        <w:rFonts w:ascii="Wingdings" w:hAnsi="Wingdings" w:hint="default"/>
+        <w:sz w:val="20"/>
+      </w:rPr>
+    </w:lvl>
+    <w:lvl w:ilvl="8" w:tentative="1">
+      <w:start w:val="1"/>
+      <w:numFmt w:val="bullet"/>
+      <w:lvlText w:val=""/>
+      <w:lvlJc w:val="left"/>
+      <w:pPr>
+        <w:tabs>
+          <w:tab w:val="num" w:pos="6480"/>
+        </w:tabs>
+        <w:ind w:left="6480" w:hanging="360"/>
+      </w:pPr>
+      <w:rPr>
+        <w:rFonts w:ascii="Wingdings" w:hAnsi="Wingdings" w:hint="default"/>
+        <w:sz w:val="20"/>
+      </w:rPr>
+    </w:lvl>
+  </w:abstractNum>
+  <w:abstractNum w:abstractNumId="18" w15:restartNumberingAfterBreak="0">
+    <w:nsid w:val="7BB367B0"/>
+    <w:multiLevelType w:val="multilevel"/>
+    <w:tmpl w:val="FFFFFFFF"/>
+    <w:lvl w:ilvl="0">
+      <w:start w:val="1"/>
+      <w:numFmt w:val="bullet"/>
+      <w:lvlText w:val=""/>
+      <w:lvlJc w:val="left"/>
+      <w:pPr>
+        <w:tabs>
+          <w:tab w:val="num" w:pos="720"/>
+        </w:tabs>
+        <w:ind w:left="720" w:hanging="360"/>
+      </w:pPr>
+      <w:rPr>
+        <w:rFonts w:ascii="Symbol" w:hAnsi="Symbol" w:hint="default"/>
+        <w:sz w:val="20"/>
+      </w:rPr>
+    </w:lvl>
+    <w:lvl w:ilvl="1" w:tentative="1">
+      <w:start w:val="1"/>
+      <w:numFmt w:val="bullet"/>
+      <w:lvlText w:val="o"/>
+      <w:lvlJc w:val="left"/>
+      <w:pPr>
+        <w:tabs>
+          <w:tab w:val="num" w:pos="1440"/>
+        </w:tabs>
+        <w:ind w:left="1440" w:hanging="360"/>
+      </w:pPr>
+      <w:rPr>
+        <w:rFonts w:ascii="Courier New" w:hAnsi="Courier New" w:hint="default"/>
+        <w:sz w:val="20"/>
+      </w:rPr>
+    </w:lvl>
+    <w:lvl w:ilvl="2" w:tentative="1">
+      <w:start w:val="1"/>
+      <w:numFmt w:val="bullet"/>
+      <w:lvlText w:val=""/>
+      <w:lvlJc w:val="left"/>
+      <w:pPr>
+        <w:tabs>
+          <w:tab w:val="num" w:pos="2160"/>
+        </w:tabs>
+        <w:ind w:left="2160" w:hanging="360"/>
+      </w:pPr>
+      <w:rPr>
+        <w:rFonts w:ascii="Wingdings" w:hAnsi="Wingdings" w:hint="default"/>
+        <w:sz w:val="20"/>
+      </w:rPr>
+    </w:lvl>
+    <w:lvl w:ilvl="3" w:tentative="1">
+      <w:start w:val="1"/>
+      <w:numFmt w:val="bullet"/>
+      <w:lvlText w:val=""/>
+      <w:lvlJc w:val="left"/>
+      <w:pPr>
+        <w:tabs>
+          <w:tab w:val="num" w:pos="2880"/>
+        </w:tabs>
+        <w:ind w:left="2880" w:hanging="360"/>
+      </w:pPr>
+      <w:rPr>
+        <w:rFonts w:ascii="Wingdings" w:hAnsi="Wingdings" w:hint="default"/>
+        <w:sz w:val="20"/>
+      </w:rPr>
+    </w:lvl>
+    <w:lvl w:ilvl="4" w:tentative="1">
+      <w:start w:val="1"/>
+      <w:numFmt w:val="bullet"/>
+      <w:lvlText w:val=""/>
+      <w:lvlJc w:val="left"/>
+      <w:pPr>
+        <w:tabs>
+          <w:tab w:val="num" w:pos="3600"/>
+        </w:tabs>
+        <w:ind w:left="3600" w:hanging="360"/>
+      </w:pPr>
+      <w:rPr>
+        <w:rFonts w:ascii="Wingdings" w:hAnsi="Wingdings" w:hint="default"/>
+        <w:sz w:val="20"/>
+      </w:rPr>
+    </w:lvl>
+    <w:lvl w:ilvl="5" w:tentative="1">
+      <w:start w:val="1"/>
+      <w:numFmt w:val="bullet"/>
+      <w:lvlText w:val=""/>
+      <w:lvlJc w:val="left"/>
+      <w:pPr>
+        <w:tabs>
+          <w:tab w:val="num" w:pos="4320"/>
+        </w:tabs>
+        <w:ind w:left="4320" w:hanging="360"/>
+      </w:pPr>
+      <w:rPr>
+        <w:rFonts w:ascii="Wingdings" w:hAnsi="Wingdings" w:hint="default"/>
+        <w:sz w:val="20"/>
+      </w:rPr>
+    </w:lvl>
+    <w:lvl w:ilvl="6" w:tentative="1">
+      <w:start w:val="1"/>
+      <w:numFmt w:val="bullet"/>
+      <w:lvlText w:val=""/>
+      <w:lvlJc w:val="left"/>
+      <w:pPr>
+        <w:tabs>
+          <w:tab w:val="num" w:pos="5040"/>
+        </w:tabs>
+        <w:ind w:left="5040" w:hanging="360"/>
+      </w:pPr>
+      <w:rPr>
+        <w:rFonts w:ascii="Wingdings" w:hAnsi="Wingdings" w:hint="default"/>
+        <w:sz w:val="20"/>
+      </w:rPr>
+    </w:lvl>
+    <w:lvl w:ilvl="7" w:tentative="1">
+      <w:start w:val="1"/>
+      <w:numFmt w:val="bullet"/>
+      <w:lvlText w:val=""/>
+      <w:lvlJc w:val="left"/>
+      <w:pPr>
+        <w:tabs>
+          <w:tab w:val="num" w:pos="5760"/>
+        </w:tabs>
+        <w:ind w:left="5760" w:hanging="360"/>
+      </w:pPr>
+      <w:rPr>
+        <w:rFonts w:ascii="Wingdings" w:hAnsi="Wingdings" w:hint="default"/>
+        <w:sz w:val="20"/>
+      </w:rPr>
+    </w:lvl>
+    <w:lvl w:ilvl="8" w:tentative="1">
+      <w:start w:val="1"/>
+      <w:numFmt w:val="bullet"/>
+      <w:lvlText w:val=""/>
+      <w:lvlJc w:val="left"/>
+      <w:pPr>
+        <w:tabs>
+          <w:tab w:val="num" w:pos="6480"/>
+        </w:tabs>
+        <w:ind w:left="6480" w:hanging="360"/>
+      </w:pPr>
+      <w:rPr>
+        <w:rFonts w:ascii="Wingdings" w:hAnsi="Wingdings" w:hint="default"/>
+        <w:sz w:val="20"/>
+      </w:rPr>
+    </w:lvl>
+  </w:abstractNum>
+  <w:abstractNum w:abstractNumId="19" w15:restartNumberingAfterBreak="0">
+    <w:nsid w:val="7CC277B3"/>
+    <w:multiLevelType w:val="multilevel"/>
+    <w:tmpl w:val="FFFFFFFF"/>
+    <w:lvl w:ilvl="0">
+      <w:start w:val="1"/>
+      <w:numFmt w:val="bullet"/>
+      <w:lvlText w:val=""/>
+      <w:lvlJc w:val="left"/>
+      <w:pPr>
+        <w:tabs>
+          <w:tab w:val="num" w:pos="720"/>
+        </w:tabs>
+        <w:ind w:left="720" w:hanging="360"/>
+      </w:pPr>
+      <w:rPr>
+        <w:rFonts w:ascii="Symbol" w:hAnsi="Symbol" w:hint="default"/>
+        <w:sz w:val="20"/>
+      </w:rPr>
+    </w:lvl>
+    <w:lvl w:ilvl="1" w:tentative="1">
+      <w:start w:val="1"/>
+      <w:numFmt w:val="bullet"/>
+      <w:lvlText w:val="o"/>
+      <w:lvlJc w:val="left"/>
+      <w:pPr>
+        <w:tabs>
+          <w:tab w:val="num" w:pos="1440"/>
+        </w:tabs>
+        <w:ind w:left="1440" w:hanging="360"/>
+      </w:pPr>
+      <w:rPr>
+        <w:rFonts w:ascii="Courier New" w:hAnsi="Courier New" w:hint="default"/>
+        <w:sz w:val="20"/>
+      </w:rPr>
+    </w:lvl>
+    <w:lvl w:ilvl="2" w:tentative="1">
+      <w:start w:val="1"/>
+      <w:numFmt w:val="bullet"/>
+      <w:lvlText w:val=""/>
+      <w:lvlJc w:val="left"/>
+      <w:pPr>
+        <w:tabs>
+          <w:tab w:val="num" w:pos="2160"/>
+        </w:tabs>
+        <w:ind w:left="2160" w:hanging="360"/>
+      </w:pPr>
+      <w:rPr>
+        <w:rFonts w:ascii="Wingdings" w:hAnsi="Wingdings" w:hint="default"/>
+        <w:sz w:val="20"/>
+      </w:rPr>
+    </w:lvl>
+    <w:lvl w:ilvl="3" w:tentative="1">
+      <w:start w:val="1"/>
+      <w:numFmt w:val="bullet"/>
+      <w:lvlText w:val=""/>
+      <w:lvlJc w:val="left"/>
+      <w:pPr>
+        <w:tabs>
+          <w:tab w:val="num" w:pos="2880"/>
+        </w:tabs>
+        <w:ind w:left="2880" w:hanging="360"/>
+      </w:pPr>
+      <w:rPr>
+        <w:rFonts w:ascii="Wingdings" w:hAnsi="Wingdings" w:hint="default"/>
+        <w:sz w:val="20"/>
+      </w:rPr>
+    </w:lvl>
+    <w:lvl w:ilvl="4" w:tentative="1">
+      <w:start w:val="1"/>
+      <w:numFmt w:val="bullet"/>
+      <w:lvlText w:val=""/>
+      <w:lvlJc w:val="left"/>
+      <w:pPr>
+        <w:tabs>
+          <w:tab w:val="num" w:pos="3600"/>
+        </w:tabs>
+        <w:ind w:left="3600" w:hanging="360"/>
+      </w:pPr>
+      <w:rPr>
+        <w:rFonts w:ascii="Wingdings" w:hAnsi="Wingdings" w:hint="default"/>
+        <w:sz w:val="20"/>
+      </w:rPr>
+    </w:lvl>
+    <w:lvl w:ilvl="5" w:tentative="1">
+      <w:start w:val="1"/>
+      <w:numFmt w:val="bullet"/>
+      <w:lvlText w:val=""/>
+      <w:lvlJc w:val="left"/>
+      <w:pPr>
+        <w:tabs>
+          <w:tab w:val="num" w:pos="4320"/>
+        </w:tabs>
+        <w:ind w:left="4320" w:hanging="360"/>
+      </w:pPr>
+      <w:rPr>
+        <w:rFonts w:ascii="Wingdings" w:hAnsi="Wingdings" w:hint="default"/>
+        <w:sz w:val="20"/>
+      </w:rPr>
+    </w:lvl>
+    <w:lvl w:ilvl="6" w:tentative="1">
+      <w:start w:val="1"/>
+      <w:numFmt w:val="bullet"/>
+      <w:lvlText w:val=""/>
+      <w:lvlJc w:val="left"/>
+      <w:pPr>
+        <w:tabs>
+          <w:tab w:val="num" w:pos="5040"/>
+        </w:tabs>
+        <w:ind w:left="5040" w:hanging="360"/>
+      </w:pPr>
+      <w:rPr>
+        <w:rFonts w:ascii="Wingdings" w:hAnsi="Wingdings" w:hint="default"/>
+        <w:sz w:val="20"/>
+      </w:rPr>
+    </w:lvl>
+    <w:lvl w:ilvl="7" w:tentative="1">
+      <w:start w:val="1"/>
+      <w:numFmt w:val="bullet"/>
+      <w:lvlText w:val=""/>
+      <w:lvlJc w:val="left"/>
+      <w:pPr>
+        <w:tabs>
+          <w:tab w:val="num" w:pos="5760"/>
+        </w:tabs>
+        <w:ind w:left="5760" w:hanging="360"/>
+      </w:pPr>
+      <w:rPr>
+        <w:rFonts w:ascii="Wingdings" w:hAnsi="Wingdings" w:hint="default"/>
+        <w:sz w:val="20"/>
+      </w:rPr>
+    </w:lvl>
+    <w:lvl w:ilvl="8" w:tentative="1">
+      <w:start w:val="1"/>
+      <w:numFmt w:val="bullet"/>
+      <w:lvlText w:val=""/>
+      <w:lvlJc w:val="left"/>
+      <w:pPr>
+        <w:tabs>
+          <w:tab w:val="num" w:pos="6480"/>
+        </w:tabs>
+        <w:ind w:left="6480" w:hanging="360"/>
+      </w:pPr>
+      <w:rPr>
+        <w:rFonts w:ascii="Wingdings" w:hAnsi="Wingdings" w:hint="default"/>
+        <w:sz w:val="20"/>
       </w:rPr>
     </w:lvl>
   </w:abstractNum>
@@ -699,7 +3206,37 @@
     <w:abstractNumId w:val="0"/>
   </w:num>
   <w:num w:numId="10" w16cid:durableId="1589997111">
+    <w:abstractNumId w:val="13"/>
+  </w:num>
+  <w:num w:numId="11" w16cid:durableId="2085949994">
+    <w:abstractNumId w:val="16"/>
+  </w:num>
+  <w:num w:numId="12" w16cid:durableId="412244021">
     <w:abstractNumId w:val="9"/>
+  </w:num>
+  <w:num w:numId="13" w16cid:durableId="715742266">
+    <w:abstractNumId w:val="10"/>
+  </w:num>
+  <w:num w:numId="14" w16cid:durableId="1938829358">
+    <w:abstractNumId w:val="17"/>
+  </w:num>
+  <w:num w:numId="15" w16cid:durableId="628516059">
+    <w:abstractNumId w:val="11"/>
+  </w:num>
+  <w:num w:numId="16" w16cid:durableId="1696081613">
+    <w:abstractNumId w:val="19"/>
+  </w:num>
+  <w:num w:numId="17" w16cid:durableId="345982152">
+    <w:abstractNumId w:val="14"/>
+  </w:num>
+  <w:num w:numId="18" w16cid:durableId="293020391">
+    <w:abstractNumId w:val="18"/>
+  </w:num>
+  <w:num w:numId="19" w16cid:durableId="1020162287">
+    <w:abstractNumId w:val="12"/>
+  </w:num>
+  <w:num w:numId="20" w16cid:durableId="1663436212">
+    <w:abstractNumId w:val="15"/>
   </w:num>
 </w:numbering>
 </file>
@@ -12119,6 +14656,22 @@
       <w:u w:val="single"/>
     </w:rPr>
   </w:style>
+  <w:style w:type="paragraph" w:styleId="NormalWeb">
+    <w:name w:val="Normal (Web)"/>
+    <w:basedOn w:val="Normal"/>
+    <w:uiPriority w:val="99"/>
+    <w:semiHidden/>
+    <w:unhideWhenUsed/>
+    <w:rsid w:val="00450FFB"/>
+    <w:pPr>
+      <w:spacing w:before="100" w:beforeAutospacing="1" w:after="100" w:afterAutospacing="1" w:line="240" w:lineRule="auto"/>
+    </w:pPr>
+    <w:rPr>
+      <w:rFonts w:ascii="Times New Roman" w:hAnsi="Times New Roman" w:cs="Times New Roman"/>
+      <w:sz w:val="24"/>
+      <w:szCs w:val="24"/>
+    </w:rPr>
+  </w:style>
 </w:styles>
 </file>
 

</xml_diff>